<commit_message>
Update deliveries templates and add NL templates
</commit_message>
<xml_diff>
--- a/deliveries/cases/DE/1.docx
+++ b/deliveries/cases/DE/1.docx
@@ -1055,8 +1055,6 @@
               <w:fldChar w:fldCharType="end"/>
             </w:r>
           </w:hyperlink>
-          <w:bookmarkStart w:id="8" w:name="_GoBack"/>
-          <w:bookmarkEnd w:id="8"/>
         </w:p>
         <w:p>
           <w:pPr>
@@ -2446,13 +2444,13 @@
           <w:lang w:val="fr-BE"/>
         </w:rPr>
       </w:pPr>
-      <w:bookmarkStart w:id="9" w:name="_Toc491244325"/>
+      <w:bookmarkStart w:id="8" w:name="_Toc491244325"/>
       <w:proofErr w:type="spellStart"/>
       <w:r>
         <w:lastRenderedPageBreak/>
         <w:t>Einleitung</w:t>
       </w:r>
-      <w:bookmarkEnd w:id="9"/>
+      <w:bookmarkEnd w:id="8"/>
       <w:proofErr w:type="spellEnd"/>
     </w:p>
     <w:p>
@@ -2530,8 +2528,8 @@
         </w:numPr>
         <w:spacing w:before="0"/>
       </w:pPr>
-      <w:bookmarkStart w:id="10" w:name="_Toc450917895"/>
-      <w:bookmarkStart w:id="11" w:name="_Toc491244326"/>
+      <w:bookmarkStart w:id="9" w:name="_Toc450917895"/>
+      <w:bookmarkStart w:id="10" w:name="_Toc491244326"/>
       <w:proofErr w:type="spellStart"/>
       <w:r>
         <w:t>Zweck</w:t>
@@ -2544,8 +2542,8 @@
       <w:r>
         <w:t>Dokuments</w:t>
       </w:r>
+      <w:bookmarkEnd w:id="9"/>
       <w:bookmarkEnd w:id="10"/>
-      <w:bookmarkEnd w:id="11"/>
       <w:proofErr w:type="spellEnd"/>
     </w:p>
     <w:p>
@@ -2793,8 +2791,8 @@
           <w:lang w:val="fr-LU"/>
         </w:rPr>
       </w:pPr>
-      <w:bookmarkStart w:id="12" w:name="_Toc450917897"/>
-      <w:bookmarkStart w:id="13" w:name="_Toc491244327"/>
+      <w:bookmarkStart w:id="11" w:name="_Toc450917897"/>
+      <w:bookmarkStart w:id="12" w:name="_Toc491244327"/>
       <w:proofErr w:type="spellStart"/>
       <w:r>
         <w:t>Akronyme</w:t>
@@ -2807,8 +2805,8 @@
       <w:r>
         <w:t>Begriffe</w:t>
       </w:r>
+      <w:bookmarkEnd w:id="11"/>
       <w:bookmarkEnd w:id="12"/>
-      <w:bookmarkEnd w:id="13"/>
       <w:proofErr w:type="spellEnd"/>
       <w:r>
         <w:rPr>
@@ -3309,8 +3307,8 @@
           <w:lang w:val="fr-LU"/>
         </w:rPr>
       </w:pPr>
-      <w:bookmarkStart w:id="14" w:name="_Toc450917899"/>
-      <w:bookmarkStart w:id="15" w:name="_Toc491244328"/>
+      <w:bookmarkStart w:id="13" w:name="_Toc450917899"/>
+      <w:bookmarkStart w:id="14" w:name="_Toc491244328"/>
       <w:proofErr w:type="spellStart"/>
       <w:r>
         <w:lastRenderedPageBreak/>
@@ -3324,8 +3322,8 @@
       <w:r>
         <w:t>Kontextes</w:t>
       </w:r>
+      <w:bookmarkEnd w:id="13"/>
       <w:bookmarkEnd w:id="14"/>
-      <w:bookmarkEnd w:id="15"/>
       <w:proofErr w:type="spellEnd"/>
     </w:p>
     <w:p>
@@ -3339,9 +3337,9 @@
           <w:lang w:val="fr-LU"/>
         </w:rPr>
       </w:pPr>
-      <w:bookmarkStart w:id="16" w:name="_Toc450917900"/>
+      <w:bookmarkStart w:id="15" w:name="_Toc450917900"/>
+      <w:bookmarkStart w:id="16" w:name="_Toc491244329"/>
       <w:bookmarkStart w:id="17" w:name="_Toc354489473"/>
-      <w:bookmarkStart w:id="18" w:name="_Toc491244329"/>
       <w:proofErr w:type="spellStart"/>
       <w:r>
         <w:t>Beschreibung</w:t>
@@ -3354,8 +3352,8 @@
       <w:r>
         <w:t>Kontextes</w:t>
       </w:r>
+      <w:bookmarkEnd w:id="15"/>
       <w:bookmarkEnd w:id="16"/>
-      <w:bookmarkEnd w:id="18"/>
       <w:proofErr w:type="spellEnd"/>
       <w:r>
         <w:rPr>
@@ -3385,9 +3383,9 @@
         </w:numPr>
         <w:spacing w:before="0"/>
       </w:pPr>
-      <w:bookmarkStart w:id="19" w:name="_Toc354489474"/>
-      <w:bookmarkStart w:id="20" w:name="_Toc450917901"/>
-      <w:bookmarkStart w:id="21" w:name="_Toc491244330"/>
+      <w:bookmarkStart w:id="18" w:name="_Toc354489474"/>
+      <w:bookmarkStart w:id="19" w:name="_Toc450917901"/>
+      <w:bookmarkStart w:id="20" w:name="_Toc491244330"/>
       <w:proofErr w:type="spellStart"/>
       <w:r>
         <w:t>Festlegung</w:t>
@@ -3416,9 +3414,9 @@
       <w:r>
         <w:t>Risikobewertung</w:t>
       </w:r>
+      <w:bookmarkEnd w:id="18"/>
       <w:bookmarkEnd w:id="19"/>
       <w:bookmarkEnd w:id="20"/>
-      <w:bookmarkEnd w:id="21"/>
       <w:proofErr w:type="spellEnd"/>
     </w:p>
     <w:p>
@@ -3432,9 +3430,9 @@
           <w:lang w:val="fr-LU"/>
         </w:rPr>
       </w:pPr>
-      <w:bookmarkStart w:id="22" w:name="_Toc354489475"/>
-      <w:bookmarkStart w:id="23" w:name="_Toc450917902"/>
-      <w:bookmarkStart w:id="24" w:name="_Toc491244331"/>
+      <w:bookmarkStart w:id="21" w:name="_Toc354489475"/>
+      <w:bookmarkStart w:id="22" w:name="_Toc450917902"/>
+      <w:bookmarkStart w:id="23" w:name="_Toc491244331"/>
       <w:proofErr w:type="spellStart"/>
       <w:r>
         <w:t>Skala</w:t>
@@ -3447,9 +3445,9 @@
       <w:r>
         <w:t>Auswirkungen</w:t>
       </w:r>
+      <w:bookmarkEnd w:id="21"/>
       <w:bookmarkEnd w:id="22"/>
       <w:bookmarkEnd w:id="23"/>
-      <w:bookmarkEnd w:id="24"/>
       <w:proofErr w:type="spellEnd"/>
     </w:p>
     <w:p>
@@ -3749,8 +3747,8 @@
           <w:numId w:val="1"/>
         </w:numPr>
       </w:pPr>
-      <w:bookmarkStart w:id="25" w:name="_Toc450917903"/>
-      <w:bookmarkStart w:id="26" w:name="_Toc491244332"/>
+      <w:bookmarkStart w:id="24" w:name="_Toc450917903"/>
+      <w:bookmarkStart w:id="25" w:name="_Toc491244332"/>
       <w:proofErr w:type="spellStart"/>
       <w:r>
         <w:t>Skala</w:t>
@@ -3763,8 +3761,8 @@
       <w:r>
         <w:t>Bedrohungen</w:t>
       </w:r>
+      <w:bookmarkEnd w:id="24"/>
       <w:bookmarkEnd w:id="25"/>
-      <w:bookmarkEnd w:id="26"/>
       <w:proofErr w:type="spellEnd"/>
     </w:p>
     <w:p>
@@ -3898,8 +3896,8 @@
           <w:numId w:val="1"/>
         </w:numPr>
       </w:pPr>
-      <w:bookmarkStart w:id="27" w:name="_Toc450917904"/>
-      <w:bookmarkStart w:id="28" w:name="_Toc491244333"/>
+      <w:bookmarkStart w:id="26" w:name="_Toc450917904"/>
+      <w:bookmarkStart w:id="27" w:name="_Toc491244333"/>
       <w:proofErr w:type="spellStart"/>
       <w:r>
         <w:t>Skala</w:t>
@@ -3912,8 +3910,8 @@
       <w:r>
         <w:t>Sicherheitslücken</w:t>
       </w:r>
+      <w:bookmarkEnd w:id="26"/>
       <w:bookmarkEnd w:id="27"/>
-      <w:bookmarkEnd w:id="28"/>
       <w:proofErr w:type="spellEnd"/>
     </w:p>
     <w:p>
@@ -4134,8 +4132,8 @@
           <w:numId w:val="1"/>
         </w:numPr>
       </w:pPr>
-      <w:bookmarkStart w:id="29" w:name="_Toc450917905"/>
-      <w:bookmarkStart w:id="30" w:name="_Toc491244334"/>
+      <w:bookmarkStart w:id="28" w:name="_Toc450917905"/>
+      <w:bookmarkStart w:id="29" w:name="_Toc491244334"/>
       <w:proofErr w:type="spellStart"/>
       <w:r>
         <w:lastRenderedPageBreak/>
@@ -4157,8 +4155,8 @@
       <w:r>
         <w:t>Risikoakzeptanzschwellen</w:t>
       </w:r>
+      <w:bookmarkEnd w:id="28"/>
       <w:bookmarkEnd w:id="29"/>
-      <w:bookmarkEnd w:id="30"/>
       <w:proofErr w:type="spellEnd"/>
     </w:p>
     <w:p>
@@ -4796,8 +4794,8 @@
           <w:numId w:val="1"/>
         </w:numPr>
       </w:pPr>
-      <w:bookmarkStart w:id="31" w:name="_Toc450917906"/>
-      <w:bookmarkStart w:id="32" w:name="_Toc491244335"/>
+      <w:bookmarkStart w:id="30" w:name="_Toc450917906"/>
+      <w:bookmarkStart w:id="31" w:name="_Toc491244335"/>
       <w:proofErr w:type="spellStart"/>
       <w:r>
         <w:t>Bewertung</w:t>
@@ -4818,8 +4816,8 @@
       <w:r>
         <w:t>Bedrohungen</w:t>
       </w:r>
+      <w:bookmarkEnd w:id="30"/>
       <w:bookmarkEnd w:id="31"/>
-      <w:bookmarkEnd w:id="32"/>
       <w:proofErr w:type="spellEnd"/>
       <w:r>
         <w:t xml:space="preserve"> </w:t>
@@ -4919,15 +4917,17 @@
       <w:r>
         <w:t>${TABLE_THREATS}</w:t>
       </w:r>
-      <w:r>
-        <w:br w:type="page"/>
-      </w:r>
     </w:p>
     <w:p>
+      <w:r>
+        <w:br w:type="page"/>
+      </w:r>
+    </w:p>
+    <w:p>
       <w:pPr>
         <w:pStyle w:val="Heading1"/>
       </w:pPr>
-      <w:bookmarkStart w:id="33" w:name="_Toc491244336"/>
+      <w:bookmarkStart w:id="32" w:name="_Toc491244336"/>
       <w:proofErr w:type="spellStart"/>
       <w:r>
         <w:lastRenderedPageBreak/>
@@ -4941,7 +4941,7 @@
       <w:r>
         <w:t>Informationsbeschaffung</w:t>
       </w:r>
-      <w:bookmarkEnd w:id="33"/>
+      <w:bookmarkEnd w:id="32"/>
       <w:proofErr w:type="spellEnd"/>
     </w:p>
     <w:p>
@@ -4963,9 +4963,9 @@
       <w:pPr>
         <w:pStyle w:val="Heading1"/>
       </w:pPr>
-      <w:bookmarkStart w:id="34" w:name="_Toc450917916"/>
-      <w:bookmarkStart w:id="35" w:name="_Toc488826825"/>
-      <w:bookmarkStart w:id="36" w:name="_Toc491244337"/>
+      <w:bookmarkStart w:id="33" w:name="_Toc450917916"/>
+      <w:bookmarkStart w:id="34" w:name="_Toc488826825"/>
+      <w:bookmarkStart w:id="35" w:name="_Toc491244337"/>
       <w:proofErr w:type="spellStart"/>
       <w:r>
         <w:lastRenderedPageBreak/>
@@ -4987,15 +4987,19 @@
       <w:r>
         <w:t>Tendenzen</w:t>
       </w:r>
+      <w:bookmarkEnd w:id="33"/>
       <w:bookmarkEnd w:id="34"/>
       <w:bookmarkEnd w:id="35"/>
-      <w:bookmarkEnd w:id="36"/>
       <w:proofErr w:type="spellEnd"/>
     </w:p>
     <w:p>
       <w:r>
         <w:t>${TABLE_EVAL_TEND}</w:t>
       </w:r>
+    </w:p>
+    <w:p>
+      <w:bookmarkStart w:id="36" w:name="_GoBack"/>
+      <w:bookmarkEnd w:id="36"/>
       <w:r>
         <w:br w:type="page"/>
       </w:r>
@@ -5283,7 +5287,7 @@
         <w:noProof/>
         <w:color w:val="auto"/>
       </w:rPr>
-      <w:t>2</w:t>
+      <w:t>7</w:t>
     </w:r>
     <w:r>
       <w:rPr>

</xml_diff>

<commit_message>
Added operational risks scales tags
</commit_message>
<xml_diff>
--- a/deliveries/cases/DE/1.docx
+++ b/deliveries/cases/DE/1.docx
@@ -945,6 +945,8 @@
             </w:rPr>
             <w:t>Inhaltsübersicht</w:t>
           </w:r>
+          <w:bookmarkStart w:id="8" w:name="_GoBack"/>
+          <w:bookmarkEnd w:id="8"/>
           <w:proofErr w:type="spellEnd"/>
         </w:p>
         <w:p>
@@ -977,7 +979,7 @@
           <w:r>
             <w:fldChar w:fldCharType="separate"/>
           </w:r>
-          <w:hyperlink w:anchor="_Toc491244325" w:history="1">
+          <w:hyperlink w:anchor="_Toc75272100" w:history="1">
             <w:r>
               <w:rPr>
                 <w:rStyle w:val="Hyperlink"/>
@@ -1025,7 +1027,7 @@
                 <w:noProof/>
                 <w:webHidden/>
               </w:rPr>
-              <w:instrText xml:space="preserve"> PAGEREF _Toc491244325 \h </w:instrText>
+              <w:instrText xml:space="preserve"> PAGEREF _Toc75272100 \h </w:instrText>
             </w:r>
             <w:r>
               <w:rPr>
@@ -1072,7 +1074,7 @@
               <w:lang w:eastAsia="en-US"/>
             </w:rPr>
           </w:pPr>
-          <w:hyperlink w:anchor="_Toc491244326" w:history="1">
+          <w:hyperlink w:anchor="_Toc75272101" w:history="1">
             <w:r>
               <w:rPr>
                 <w:rStyle w:val="Hyperlink"/>
@@ -1119,7 +1121,7 @@
                 <w:noProof/>
                 <w:webHidden/>
               </w:rPr>
-              <w:instrText xml:space="preserve"> PAGEREF _Toc491244326 \h </w:instrText>
+              <w:instrText xml:space="preserve"> PAGEREF _Toc75272101 \h </w:instrText>
             </w:r>
             <w:r>
               <w:rPr>
@@ -1166,7 +1168,7 @@
               <w:lang w:eastAsia="en-US"/>
             </w:rPr>
           </w:pPr>
-          <w:hyperlink w:anchor="_Toc491244327" w:history="1">
+          <w:hyperlink w:anchor="_Toc75272102" w:history="1">
             <w:r>
               <w:rPr>
                 <w:rStyle w:val="Hyperlink"/>
@@ -1214,7 +1216,7 @@
                 <w:noProof/>
                 <w:webHidden/>
               </w:rPr>
-              <w:instrText xml:space="preserve"> PAGEREF _Toc491244327 \h </w:instrText>
+              <w:instrText xml:space="preserve"> PAGEREF _Toc75272102 \h </w:instrText>
             </w:r>
             <w:r>
               <w:rPr>
@@ -1263,7 +1265,7 @@
               <w:lang w:eastAsia="en-US"/>
             </w:rPr>
           </w:pPr>
-          <w:hyperlink w:anchor="_Toc491244328" w:history="1">
+          <w:hyperlink w:anchor="_Toc75272103" w:history="1">
             <w:r>
               <w:rPr>
                 <w:rStyle w:val="Hyperlink"/>
@@ -1311,7 +1313,7 @@
                 <w:noProof/>
                 <w:webHidden/>
               </w:rPr>
-              <w:instrText xml:space="preserve"> PAGEREF _Toc491244328 \h </w:instrText>
+              <w:instrText xml:space="preserve"> PAGEREF _Toc75272103 \h </w:instrText>
             </w:r>
             <w:r>
               <w:rPr>
@@ -1358,7 +1360,7 @@
               <w:lang w:eastAsia="en-US"/>
             </w:rPr>
           </w:pPr>
-          <w:hyperlink w:anchor="_Toc491244329" w:history="1">
+          <w:hyperlink w:anchor="_Toc75272104" w:history="1">
             <w:r>
               <w:rPr>
                 <w:rStyle w:val="Hyperlink"/>
@@ -1406,7 +1408,7 @@
                 <w:noProof/>
                 <w:webHidden/>
               </w:rPr>
-              <w:instrText xml:space="preserve"> PAGEREF _Toc491244329 \h </w:instrText>
+              <w:instrText xml:space="preserve"> PAGEREF _Toc75272104 \h </w:instrText>
             </w:r>
             <w:r>
               <w:rPr>
@@ -1453,7 +1455,7 @@
               <w:lang w:eastAsia="en-US"/>
             </w:rPr>
           </w:pPr>
-          <w:hyperlink w:anchor="_Toc491244330" w:history="1">
+          <w:hyperlink w:anchor="_Toc75272105" w:history="1">
             <w:r>
               <w:rPr>
                 <w:rStyle w:val="Hyperlink"/>
@@ -1500,7 +1502,7 @@
                 <w:noProof/>
                 <w:webHidden/>
               </w:rPr>
-              <w:instrText xml:space="preserve"> PAGEREF _Toc491244330 \h </w:instrText>
+              <w:instrText xml:space="preserve"> PAGEREF _Toc75272105 \h </w:instrText>
             </w:r>
             <w:r>
               <w:rPr>
@@ -1548,7 +1550,7 @@
               <w:lang w:eastAsia="en-US"/>
             </w:rPr>
           </w:pPr>
-          <w:hyperlink w:anchor="_Toc491244331" w:history="1">
+          <w:hyperlink w:anchor="_Toc75272106" w:history="1">
             <w:r>
               <w:rPr>
                 <w:rStyle w:val="Hyperlink"/>
@@ -1574,7 +1576,7 @@
                 <w:rStyle w:val="Hyperlink"/>
                 <w:noProof/>
               </w:rPr>
-              <w:t>Skala Auswirkungen</w:t>
+              <w:t>Informationsrisiken</w:t>
             </w:r>
             <w:r>
               <w:rPr>
@@ -1595,7 +1597,7 @@
                 <w:noProof/>
                 <w:webHidden/>
               </w:rPr>
-              <w:instrText xml:space="preserve"> PAGEREF _Toc491244331 \h </w:instrText>
+              <w:instrText xml:space="preserve"> PAGEREF _Toc75272106 \h </w:instrText>
             </w:r>
             <w:r>
               <w:rPr>
@@ -1643,13 +1645,14 @@
               <w:lang w:eastAsia="en-US"/>
             </w:rPr>
           </w:pPr>
-          <w:hyperlink w:anchor="_Toc491244332" w:history="1">
+          <w:hyperlink w:anchor="_Toc75272107" w:history="1">
             <w:r>
               <w:rPr>
                 <w:rStyle w:val="Hyperlink"/>
                 <w:noProof/>
-              </w:rPr>
-              <w:t>2.2.2</w:t>
+                <w:lang w:val="en-GB"/>
+              </w:rPr>
+              <w:t>2.2.1.1</w:t>
             </w:r>
             <w:r>
               <w:rPr>
@@ -1668,7 +1671,7 @@
                 <w:rStyle w:val="Hyperlink"/>
                 <w:noProof/>
               </w:rPr>
-              <w:t>Skala Bedrohungen</w:t>
+              <w:t>Skala Auswirkungen</w:t>
             </w:r>
             <w:r>
               <w:rPr>
@@ -1689,7 +1692,7 @@
                 <w:noProof/>
                 <w:webHidden/>
               </w:rPr>
-              <w:instrText xml:space="preserve"> PAGEREF _Toc491244332 \h </w:instrText>
+              <w:instrText xml:space="preserve"> PAGEREF _Toc75272107 \h </w:instrText>
             </w:r>
             <w:r>
               <w:rPr>
@@ -1737,13 +1740,14 @@
               <w:lang w:eastAsia="en-US"/>
             </w:rPr>
           </w:pPr>
-          <w:hyperlink w:anchor="_Toc491244333" w:history="1">
+          <w:hyperlink w:anchor="_Toc75272108" w:history="1">
             <w:r>
               <w:rPr>
                 <w:rStyle w:val="Hyperlink"/>
                 <w:noProof/>
-              </w:rPr>
-              <w:t>2.2.3</w:t>
+                <w:lang w:val="en-GB"/>
+              </w:rPr>
+              <w:t>2.2.1.2</w:t>
             </w:r>
             <w:r>
               <w:rPr>
@@ -1762,7 +1766,7 @@
                 <w:rStyle w:val="Hyperlink"/>
                 <w:noProof/>
               </w:rPr>
-              <w:t>Skala Sicherheitslücken</w:t>
+              <w:t>Skala Bedrohungen</w:t>
             </w:r>
             <w:r>
               <w:rPr>
@@ -1783,7 +1787,7 @@
                 <w:noProof/>
                 <w:webHidden/>
               </w:rPr>
-              <w:instrText xml:space="preserve"> PAGEREF _Toc491244333 \h </w:instrText>
+              <w:instrText xml:space="preserve"> PAGEREF _Toc75272108 \h </w:instrText>
             </w:r>
             <w:r>
               <w:rPr>
@@ -1831,13 +1835,14 @@
               <w:lang w:eastAsia="en-US"/>
             </w:rPr>
           </w:pPr>
-          <w:hyperlink w:anchor="_Toc491244334" w:history="1">
+          <w:hyperlink w:anchor="_Toc75272109" w:history="1">
             <w:r>
               <w:rPr>
                 <w:rStyle w:val="Hyperlink"/>
                 <w:noProof/>
-              </w:rPr>
-              <w:t>2.2.4</w:t>
+                <w:lang w:val="en-GB"/>
+              </w:rPr>
+              <w:t>2.2.1.3</w:t>
             </w:r>
             <w:r>
               <w:rPr>
@@ -1856,6 +1861,101 @@
                 <w:rStyle w:val="Hyperlink"/>
                 <w:noProof/>
               </w:rPr>
+              <w:t>Skala Sicherheitslücken</w:t>
+            </w:r>
+            <w:r>
+              <w:rPr>
+                <w:noProof/>
+                <w:webHidden/>
+              </w:rPr>
+              <w:tab/>
+            </w:r>
+            <w:r>
+              <w:rPr>
+                <w:noProof/>
+                <w:webHidden/>
+              </w:rPr>
+              <w:fldChar w:fldCharType="begin"/>
+            </w:r>
+            <w:r>
+              <w:rPr>
+                <w:noProof/>
+                <w:webHidden/>
+              </w:rPr>
+              <w:instrText xml:space="preserve"> PAGEREF _Toc75272109 \h </w:instrText>
+            </w:r>
+            <w:r>
+              <w:rPr>
+                <w:noProof/>
+                <w:webHidden/>
+              </w:rPr>
+            </w:r>
+            <w:r>
+              <w:rPr>
+                <w:noProof/>
+                <w:webHidden/>
+              </w:rPr>
+              <w:fldChar w:fldCharType="separate"/>
+            </w:r>
+            <w:r>
+              <w:rPr>
+                <w:noProof/>
+                <w:webHidden/>
+              </w:rPr>
+              <w:t>4</w:t>
+            </w:r>
+            <w:r>
+              <w:rPr>
+                <w:noProof/>
+                <w:webHidden/>
+              </w:rPr>
+              <w:fldChar w:fldCharType="end"/>
+            </w:r>
+          </w:hyperlink>
+        </w:p>
+        <w:p>
+          <w:pPr>
+            <w:pStyle w:val="TOC3"/>
+            <w:tabs>
+              <w:tab w:val="left" w:pos="1320"/>
+              <w:tab w:val="right" w:leader="dot" w:pos="9764"/>
+            </w:tabs>
+            <w:rPr>
+              <w:rFonts w:asciiTheme="minorHAnsi" w:eastAsiaTheme="minorEastAsia" w:hAnsiTheme="minorHAnsi" w:cstheme="minorBidi"/>
+              <w:i w:val="0"/>
+              <w:iCs w:val="0"/>
+              <w:noProof/>
+              <w:sz w:val="22"/>
+              <w:szCs w:val="22"/>
+              <w:lang w:eastAsia="en-US"/>
+            </w:rPr>
+          </w:pPr>
+          <w:hyperlink w:anchor="_Toc75272110" w:history="1">
+            <w:r>
+              <w:rPr>
+                <w:rStyle w:val="Hyperlink"/>
+                <w:noProof/>
+                <w:lang w:val="en-GB"/>
+              </w:rPr>
+              <w:t>2.2.1.4</w:t>
+            </w:r>
+            <w:r>
+              <w:rPr>
+                <w:rFonts w:asciiTheme="minorHAnsi" w:eastAsiaTheme="minorEastAsia" w:hAnsiTheme="minorHAnsi" w:cstheme="minorBidi"/>
+                <w:i w:val="0"/>
+                <w:iCs w:val="0"/>
+                <w:noProof/>
+                <w:sz w:val="22"/>
+                <w:szCs w:val="22"/>
+                <w:lang w:eastAsia="en-US"/>
+              </w:rPr>
+              <w:tab/>
+            </w:r>
+            <w:r>
+              <w:rPr>
+                <w:rStyle w:val="Hyperlink"/>
+                <w:noProof/>
+              </w:rPr>
               <w:t>Tabelle der Risiken und Risikoakzeptanzschwellen</w:t>
             </w:r>
             <w:r>
@@ -1877,7 +1977,403 @@
                 <w:noProof/>
                 <w:webHidden/>
               </w:rPr>
-              <w:instrText xml:space="preserve"> PAGEREF _Toc491244334 \h </w:instrText>
+              <w:instrText xml:space="preserve"> PAGEREF _Toc75272110 \h </w:instrText>
+            </w:r>
+            <w:r>
+              <w:rPr>
+                <w:noProof/>
+                <w:webHidden/>
+              </w:rPr>
+            </w:r>
+            <w:r>
+              <w:rPr>
+                <w:noProof/>
+                <w:webHidden/>
+              </w:rPr>
+              <w:fldChar w:fldCharType="separate"/>
+            </w:r>
+            <w:r>
+              <w:rPr>
+                <w:noProof/>
+                <w:webHidden/>
+              </w:rPr>
+              <w:t>5</w:t>
+            </w:r>
+            <w:r>
+              <w:rPr>
+                <w:noProof/>
+                <w:webHidden/>
+              </w:rPr>
+              <w:fldChar w:fldCharType="end"/>
+            </w:r>
+          </w:hyperlink>
+        </w:p>
+        <w:p>
+          <w:pPr>
+            <w:pStyle w:val="TOC3"/>
+            <w:tabs>
+              <w:tab w:val="left" w:pos="1320"/>
+              <w:tab w:val="right" w:leader="dot" w:pos="9764"/>
+            </w:tabs>
+            <w:rPr>
+              <w:rFonts w:asciiTheme="minorHAnsi" w:eastAsiaTheme="minorEastAsia" w:hAnsiTheme="minorHAnsi" w:cstheme="minorBidi"/>
+              <w:i w:val="0"/>
+              <w:iCs w:val="0"/>
+              <w:noProof/>
+              <w:sz w:val="22"/>
+              <w:szCs w:val="22"/>
+              <w:lang w:eastAsia="en-US"/>
+            </w:rPr>
+          </w:pPr>
+          <w:hyperlink w:anchor="_Toc75272111" w:history="1">
+            <w:r>
+              <w:rPr>
+                <w:rStyle w:val="Hyperlink"/>
+                <w:noProof/>
+                <w:lang w:val="fr-LU"/>
+              </w:rPr>
+              <w:t>2.2.2</w:t>
+            </w:r>
+            <w:r>
+              <w:rPr>
+                <w:rFonts w:asciiTheme="minorHAnsi" w:eastAsiaTheme="minorEastAsia" w:hAnsiTheme="minorHAnsi" w:cstheme="minorBidi"/>
+                <w:i w:val="0"/>
+                <w:iCs w:val="0"/>
+                <w:noProof/>
+                <w:sz w:val="22"/>
+                <w:szCs w:val="22"/>
+                <w:lang w:eastAsia="en-US"/>
+              </w:rPr>
+              <w:tab/>
+            </w:r>
+            <w:r>
+              <w:rPr>
+                <w:rStyle w:val="Hyperlink"/>
+                <w:noProof/>
+              </w:rPr>
+              <w:t>Operative</w:t>
+            </w:r>
+            <w:r>
+              <w:rPr>
+                <w:rStyle w:val="Hyperlink"/>
+                <w:rFonts w:ascii="Helvetica" w:hAnsi="Helvetica" w:cs="Helvetica"/>
+                <w:noProof/>
+                <w:shd w:val="clear" w:color="auto" w:fill="FFFFFF"/>
+              </w:rPr>
+              <w:t xml:space="preserve"> </w:t>
+            </w:r>
+            <w:r>
+              <w:rPr>
+                <w:rStyle w:val="Hyperlink"/>
+                <w:noProof/>
+              </w:rPr>
+              <w:t>Risiken</w:t>
+            </w:r>
+            <w:r>
+              <w:rPr>
+                <w:noProof/>
+                <w:webHidden/>
+              </w:rPr>
+              <w:tab/>
+            </w:r>
+            <w:r>
+              <w:rPr>
+                <w:noProof/>
+                <w:webHidden/>
+              </w:rPr>
+              <w:fldChar w:fldCharType="begin"/>
+            </w:r>
+            <w:r>
+              <w:rPr>
+                <w:noProof/>
+                <w:webHidden/>
+              </w:rPr>
+              <w:instrText xml:space="preserve"> PAGEREF _Toc75272111 \h </w:instrText>
+            </w:r>
+            <w:r>
+              <w:rPr>
+                <w:noProof/>
+                <w:webHidden/>
+              </w:rPr>
+            </w:r>
+            <w:r>
+              <w:rPr>
+                <w:noProof/>
+                <w:webHidden/>
+              </w:rPr>
+              <w:fldChar w:fldCharType="separate"/>
+            </w:r>
+            <w:r>
+              <w:rPr>
+                <w:noProof/>
+                <w:webHidden/>
+              </w:rPr>
+              <w:t>5</w:t>
+            </w:r>
+            <w:r>
+              <w:rPr>
+                <w:noProof/>
+                <w:webHidden/>
+              </w:rPr>
+              <w:fldChar w:fldCharType="end"/>
+            </w:r>
+          </w:hyperlink>
+        </w:p>
+        <w:p>
+          <w:pPr>
+            <w:pStyle w:val="TOC3"/>
+            <w:tabs>
+              <w:tab w:val="left" w:pos="1320"/>
+              <w:tab w:val="right" w:leader="dot" w:pos="9764"/>
+            </w:tabs>
+            <w:rPr>
+              <w:rFonts w:asciiTheme="minorHAnsi" w:eastAsiaTheme="minorEastAsia" w:hAnsiTheme="minorHAnsi" w:cstheme="minorBidi"/>
+              <w:i w:val="0"/>
+              <w:iCs w:val="0"/>
+              <w:noProof/>
+              <w:sz w:val="22"/>
+              <w:szCs w:val="22"/>
+              <w:lang w:eastAsia="en-US"/>
+            </w:rPr>
+          </w:pPr>
+          <w:hyperlink w:anchor="_Toc75272112" w:history="1">
+            <w:r>
+              <w:rPr>
+                <w:rStyle w:val="Hyperlink"/>
+                <w:noProof/>
+                <w:lang w:val="en-GB"/>
+              </w:rPr>
+              <w:t>2.2.2.1</w:t>
+            </w:r>
+            <w:r>
+              <w:rPr>
+                <w:rFonts w:asciiTheme="minorHAnsi" w:eastAsiaTheme="minorEastAsia" w:hAnsiTheme="minorHAnsi" w:cstheme="minorBidi"/>
+                <w:i w:val="0"/>
+                <w:iCs w:val="0"/>
+                <w:noProof/>
+                <w:sz w:val="22"/>
+                <w:szCs w:val="22"/>
+                <w:lang w:eastAsia="en-US"/>
+              </w:rPr>
+              <w:tab/>
+            </w:r>
+            <w:r>
+              <w:rPr>
+                <w:rStyle w:val="Hyperlink"/>
+                <w:noProof/>
+              </w:rPr>
+              <w:t>Skala Auswirkungen</w:t>
+            </w:r>
+            <w:r>
+              <w:rPr>
+                <w:noProof/>
+                <w:webHidden/>
+              </w:rPr>
+              <w:tab/>
+            </w:r>
+            <w:r>
+              <w:rPr>
+                <w:noProof/>
+                <w:webHidden/>
+              </w:rPr>
+              <w:fldChar w:fldCharType="begin"/>
+            </w:r>
+            <w:r>
+              <w:rPr>
+                <w:noProof/>
+                <w:webHidden/>
+              </w:rPr>
+              <w:instrText xml:space="preserve"> PAGEREF _Toc75272112 \h </w:instrText>
+            </w:r>
+            <w:r>
+              <w:rPr>
+                <w:noProof/>
+                <w:webHidden/>
+              </w:rPr>
+            </w:r>
+            <w:r>
+              <w:rPr>
+                <w:noProof/>
+                <w:webHidden/>
+              </w:rPr>
+              <w:fldChar w:fldCharType="separate"/>
+            </w:r>
+            <w:r>
+              <w:rPr>
+                <w:noProof/>
+                <w:webHidden/>
+              </w:rPr>
+              <w:t>5</w:t>
+            </w:r>
+            <w:r>
+              <w:rPr>
+                <w:noProof/>
+                <w:webHidden/>
+              </w:rPr>
+              <w:fldChar w:fldCharType="end"/>
+            </w:r>
+          </w:hyperlink>
+        </w:p>
+        <w:p>
+          <w:pPr>
+            <w:pStyle w:val="TOC3"/>
+            <w:tabs>
+              <w:tab w:val="left" w:pos="1320"/>
+              <w:tab w:val="right" w:leader="dot" w:pos="9764"/>
+            </w:tabs>
+            <w:rPr>
+              <w:rFonts w:asciiTheme="minorHAnsi" w:eastAsiaTheme="minorEastAsia" w:hAnsiTheme="minorHAnsi" w:cstheme="minorBidi"/>
+              <w:i w:val="0"/>
+              <w:iCs w:val="0"/>
+              <w:noProof/>
+              <w:sz w:val="22"/>
+              <w:szCs w:val="22"/>
+              <w:lang w:eastAsia="en-US"/>
+            </w:rPr>
+          </w:pPr>
+          <w:hyperlink w:anchor="_Toc75272113" w:history="1">
+            <w:r>
+              <w:rPr>
+                <w:rStyle w:val="Hyperlink"/>
+                <w:noProof/>
+                <w:lang w:val="en-GB"/>
+              </w:rPr>
+              <w:t>2.2.2.2</w:t>
+            </w:r>
+            <w:r>
+              <w:rPr>
+                <w:rFonts w:asciiTheme="minorHAnsi" w:eastAsiaTheme="minorEastAsia" w:hAnsiTheme="minorHAnsi" w:cstheme="minorBidi"/>
+                <w:i w:val="0"/>
+                <w:iCs w:val="0"/>
+                <w:noProof/>
+                <w:sz w:val="22"/>
+                <w:szCs w:val="22"/>
+                <w:lang w:eastAsia="en-US"/>
+              </w:rPr>
+              <w:tab/>
+            </w:r>
+            <w:r>
+              <w:rPr>
+                <w:rStyle w:val="Hyperlink"/>
+                <w:noProof/>
+              </w:rPr>
+              <w:t>Wahrscheinlichkeitsskala</w:t>
+            </w:r>
+            <w:r>
+              <w:rPr>
+                <w:noProof/>
+                <w:webHidden/>
+              </w:rPr>
+              <w:tab/>
+            </w:r>
+            <w:r>
+              <w:rPr>
+                <w:noProof/>
+                <w:webHidden/>
+              </w:rPr>
+              <w:fldChar w:fldCharType="begin"/>
+            </w:r>
+            <w:r>
+              <w:rPr>
+                <w:noProof/>
+                <w:webHidden/>
+              </w:rPr>
+              <w:instrText xml:space="preserve"> PAGEREF _Toc75272113 \h </w:instrText>
+            </w:r>
+            <w:r>
+              <w:rPr>
+                <w:noProof/>
+                <w:webHidden/>
+              </w:rPr>
+            </w:r>
+            <w:r>
+              <w:rPr>
+                <w:noProof/>
+                <w:webHidden/>
+              </w:rPr>
+              <w:fldChar w:fldCharType="separate"/>
+            </w:r>
+            <w:r>
+              <w:rPr>
+                <w:noProof/>
+                <w:webHidden/>
+              </w:rPr>
+              <w:t>5</w:t>
+            </w:r>
+            <w:r>
+              <w:rPr>
+                <w:noProof/>
+                <w:webHidden/>
+              </w:rPr>
+              <w:fldChar w:fldCharType="end"/>
+            </w:r>
+          </w:hyperlink>
+        </w:p>
+        <w:p>
+          <w:pPr>
+            <w:pStyle w:val="TOC3"/>
+            <w:tabs>
+              <w:tab w:val="left" w:pos="1320"/>
+              <w:tab w:val="right" w:leader="dot" w:pos="9764"/>
+            </w:tabs>
+            <w:rPr>
+              <w:rFonts w:asciiTheme="minorHAnsi" w:eastAsiaTheme="minorEastAsia" w:hAnsiTheme="minorHAnsi" w:cstheme="minorBidi"/>
+              <w:i w:val="0"/>
+              <w:iCs w:val="0"/>
+              <w:noProof/>
+              <w:sz w:val="22"/>
+              <w:szCs w:val="22"/>
+              <w:lang w:eastAsia="en-US"/>
+            </w:rPr>
+          </w:pPr>
+          <w:hyperlink w:anchor="_Toc75272114" w:history="1">
+            <w:r>
+              <w:rPr>
+                <w:rStyle w:val="Hyperlink"/>
+                <w:noProof/>
+                <w:lang w:val="en-GB"/>
+              </w:rPr>
+              <w:t>2.2.2.3</w:t>
+            </w:r>
+            <w:r>
+              <w:rPr>
+                <w:rFonts w:asciiTheme="minorHAnsi" w:eastAsiaTheme="minorEastAsia" w:hAnsiTheme="minorHAnsi" w:cstheme="minorBidi"/>
+                <w:i w:val="0"/>
+                <w:iCs w:val="0"/>
+                <w:noProof/>
+                <w:sz w:val="22"/>
+                <w:szCs w:val="22"/>
+                <w:lang w:eastAsia="en-US"/>
+              </w:rPr>
+              <w:tab/>
+            </w:r>
+            <w:r>
+              <w:rPr>
+                <w:rStyle w:val="Hyperlink"/>
+                <w:noProof/>
+              </w:rPr>
+              <w:t>Tabelle der Risiken und Risikoakzeptanzschwellen</w:t>
+            </w:r>
+            <w:r>
+              <w:rPr>
+                <w:noProof/>
+                <w:webHidden/>
+              </w:rPr>
+              <w:tab/>
+            </w:r>
+            <w:r>
+              <w:rPr>
+                <w:noProof/>
+                <w:webHidden/>
+              </w:rPr>
+              <w:fldChar w:fldCharType="begin"/>
+            </w:r>
+            <w:r>
+              <w:rPr>
+                <w:noProof/>
+                <w:webHidden/>
+              </w:rPr>
+              <w:instrText xml:space="preserve"> PAGEREF _Toc75272114 \h </w:instrText>
             </w:r>
             <w:r>
               <w:rPr>
@@ -1924,7 +2420,7 @@
               <w:lang w:eastAsia="en-US"/>
             </w:rPr>
           </w:pPr>
-          <w:hyperlink w:anchor="_Toc491244335" w:history="1">
+          <w:hyperlink w:anchor="_Toc75272115" w:history="1">
             <w:r>
               <w:rPr>
                 <w:rStyle w:val="Hyperlink"/>
@@ -1971,7 +2467,7 @@
                 <w:noProof/>
                 <w:webHidden/>
               </w:rPr>
-              <w:instrText xml:space="preserve"> PAGEREF _Toc491244335 \h </w:instrText>
+              <w:instrText xml:space="preserve"> PAGEREF _Toc75272115 \h </w:instrText>
             </w:r>
             <w:r>
               <w:rPr>
@@ -2019,7 +2515,7 @@
               <w:lang w:eastAsia="en-US"/>
             </w:rPr>
           </w:pPr>
-          <w:hyperlink w:anchor="_Toc491244336" w:history="1">
+          <w:hyperlink w:anchor="_Toc75272116" w:history="1">
             <w:r>
               <w:rPr>
                 <w:rStyle w:val="Hyperlink"/>
@@ -2046,7 +2542,7 @@
                 <w:noProof/>
                 <w:webHidden/>
               </w:rPr>
-              <w:instrText xml:space="preserve"> PAGEREF _Toc491244336 \h </w:instrText>
+              <w:instrText xml:space="preserve"> PAGEREF _Toc75272116 \h </w:instrText>
             </w:r>
             <w:r>
               <w:rPr>
@@ -2094,7 +2590,7 @@
               <w:lang w:eastAsia="en-US"/>
             </w:rPr>
           </w:pPr>
-          <w:hyperlink w:anchor="_Toc491244337" w:history="1">
+          <w:hyperlink w:anchor="_Toc75272117" w:history="1">
             <w:r>
               <w:rPr>
                 <w:rStyle w:val="Hyperlink"/>
@@ -2121,7 +2617,7 @@
                 <w:noProof/>
                 <w:webHidden/>
               </w:rPr>
-              <w:instrText xml:space="preserve"> PAGEREF _Toc491244337 \h </w:instrText>
+              <w:instrText xml:space="preserve"> PAGEREF _Toc75272117 \h </w:instrText>
             </w:r>
             <w:r>
               <w:rPr>
@@ -2169,7 +2665,7 @@
               <w:lang w:eastAsia="en-US"/>
             </w:rPr>
           </w:pPr>
-          <w:hyperlink w:anchor="_Toc491244338" w:history="1">
+          <w:hyperlink w:anchor="_Toc75272118" w:history="1">
             <w:r>
               <w:rPr>
                 <w:rStyle w:val="Hyperlink"/>
@@ -2196,7 +2692,7 @@
                 <w:noProof/>
                 <w:webHidden/>
               </w:rPr>
-              <w:instrText xml:space="preserve"> PAGEREF _Toc491244338 \h </w:instrText>
+              <w:instrText xml:space="preserve"> PAGEREF _Toc75272118 \h </w:instrText>
             </w:r>
             <w:r>
               <w:rPr>
@@ -2444,13 +2940,13 @@
           <w:lang w:val="fr-BE"/>
         </w:rPr>
       </w:pPr>
-      <w:bookmarkStart w:id="8" w:name="_Toc491244325"/>
+      <w:bookmarkStart w:id="9" w:name="_Toc75272100"/>
       <w:proofErr w:type="spellStart"/>
       <w:r>
         <w:lastRenderedPageBreak/>
         <w:t>Einleitung</w:t>
       </w:r>
-      <w:bookmarkEnd w:id="8"/>
+      <w:bookmarkEnd w:id="9"/>
       <w:proofErr w:type="spellEnd"/>
     </w:p>
     <w:p>
@@ -2528,8 +3024,8 @@
         </w:numPr>
         <w:spacing w:before="0"/>
       </w:pPr>
-      <w:bookmarkStart w:id="9" w:name="_Toc450917895"/>
-      <w:bookmarkStart w:id="10" w:name="_Toc491244326"/>
+      <w:bookmarkStart w:id="10" w:name="_Toc450917895"/>
+      <w:bookmarkStart w:id="11" w:name="_Toc75272101"/>
       <w:proofErr w:type="spellStart"/>
       <w:r>
         <w:t>Zweck</w:t>
@@ -2542,8 +3038,8 @@
       <w:r>
         <w:t>Dokuments</w:t>
       </w:r>
-      <w:bookmarkEnd w:id="9"/>
       <w:bookmarkEnd w:id="10"/>
+      <w:bookmarkEnd w:id="11"/>
       <w:proofErr w:type="spellEnd"/>
     </w:p>
     <w:p>
@@ -2791,8 +3287,8 @@
           <w:lang w:val="fr-LU"/>
         </w:rPr>
       </w:pPr>
-      <w:bookmarkStart w:id="11" w:name="_Toc450917897"/>
-      <w:bookmarkStart w:id="12" w:name="_Toc491244327"/>
+      <w:bookmarkStart w:id="12" w:name="_Toc450917897"/>
+      <w:bookmarkStart w:id="13" w:name="_Toc75272102"/>
       <w:proofErr w:type="spellStart"/>
       <w:r>
         <w:t>Akronyme</w:t>
@@ -2805,8 +3301,8 @@
       <w:r>
         <w:t>Begriffe</w:t>
       </w:r>
-      <w:bookmarkEnd w:id="11"/>
       <w:bookmarkEnd w:id="12"/>
+      <w:bookmarkEnd w:id="13"/>
       <w:proofErr w:type="spellEnd"/>
       <w:r>
         <w:rPr>
@@ -3307,8 +3803,8 @@
           <w:lang w:val="fr-LU"/>
         </w:rPr>
       </w:pPr>
-      <w:bookmarkStart w:id="13" w:name="_Toc450917899"/>
-      <w:bookmarkStart w:id="14" w:name="_Toc491244328"/>
+      <w:bookmarkStart w:id="14" w:name="_Toc450917899"/>
+      <w:bookmarkStart w:id="15" w:name="_Toc75272103"/>
       <w:proofErr w:type="spellStart"/>
       <w:r>
         <w:lastRenderedPageBreak/>
@@ -3322,8 +3818,8 @@
       <w:r>
         <w:t>Kontextes</w:t>
       </w:r>
-      <w:bookmarkEnd w:id="13"/>
       <w:bookmarkEnd w:id="14"/>
+      <w:bookmarkEnd w:id="15"/>
       <w:proofErr w:type="spellEnd"/>
     </w:p>
     <w:p>
@@ -3337,9 +3833,9 @@
           <w:lang w:val="fr-LU"/>
         </w:rPr>
       </w:pPr>
-      <w:bookmarkStart w:id="15" w:name="_Toc450917900"/>
-      <w:bookmarkStart w:id="16" w:name="_Toc491244329"/>
+      <w:bookmarkStart w:id="16" w:name="_Toc450917900"/>
       <w:bookmarkStart w:id="17" w:name="_Toc354489473"/>
+      <w:bookmarkStart w:id="18" w:name="_Toc75272104"/>
       <w:proofErr w:type="spellStart"/>
       <w:r>
         <w:t>Beschreibung</w:t>
@@ -3352,8 +3848,8 @@
       <w:r>
         <w:t>Kontextes</w:t>
       </w:r>
-      <w:bookmarkEnd w:id="15"/>
       <w:bookmarkEnd w:id="16"/>
+      <w:bookmarkEnd w:id="18"/>
       <w:proofErr w:type="spellEnd"/>
       <w:r>
         <w:rPr>
@@ -3383,9 +3879,9 @@
         </w:numPr>
         <w:spacing w:before="0"/>
       </w:pPr>
-      <w:bookmarkStart w:id="18" w:name="_Toc354489474"/>
-      <w:bookmarkStart w:id="19" w:name="_Toc450917901"/>
-      <w:bookmarkStart w:id="20" w:name="_Toc491244330"/>
+      <w:bookmarkStart w:id="19" w:name="_Toc354489474"/>
+      <w:bookmarkStart w:id="20" w:name="_Toc450917901"/>
+      <w:bookmarkStart w:id="21" w:name="_Toc75272105"/>
       <w:proofErr w:type="spellStart"/>
       <w:r>
         <w:t>Festlegung</w:t>
@@ -3414,9 +3910,9 @@
       <w:r>
         <w:t>Risikobewertung</w:t>
       </w:r>
-      <w:bookmarkEnd w:id="18"/>
       <w:bookmarkEnd w:id="19"/>
       <w:bookmarkEnd w:id="20"/>
+      <w:bookmarkEnd w:id="21"/>
       <w:proofErr w:type="spellEnd"/>
     </w:p>
     <w:p>
@@ -3431,313 +3927,1371 @@
           <w:lang w:val="fr-LU"/>
         </w:rPr>
       </w:pPr>
-      <w:bookmarkStart w:id="21" w:name="_Toc354489475"/>
-      <w:bookmarkStart w:id="22" w:name="_Toc450917902"/>
-      <w:bookmarkStart w:id="23" w:name="_Toc491244331"/>
-      <w:proofErr w:type="spellStart"/>
-      <w:r>
-        <w:t>Skala</w:t>
-      </w:r>
-      <w:proofErr w:type="spellEnd"/>
-      <w:r>
-        <w:t xml:space="preserve"> </w:t>
-      </w:r>
-      <w:proofErr w:type="spellStart"/>
-      <w:r>
-        <w:t>Auswirkungen</w:t>
-      </w:r>
-      <w:bookmarkEnd w:id="21"/>
+      <w:bookmarkStart w:id="22" w:name="_Toc75272106"/>
+      <w:proofErr w:type="spellStart"/>
+      <w:r>
+        <w:t>Informationsrisiken</w:t>
+      </w:r>
       <w:bookmarkEnd w:id="22"/>
-      <w:bookmarkEnd w:id="23"/>
       <w:proofErr w:type="spellEnd"/>
     </w:p>
     <w:p>
       <w:pPr>
-        <w:spacing w:after="0"/>
-      </w:pPr>
-      <w:r>
-        <w:rPr>
-          <w:lang w:val="fr-LU"/>
-        </w:rPr>
-        <w:t xml:space="preserve">Die </w:t>
-      </w:r>
-      <w:proofErr w:type="spellStart"/>
-      <w:r>
-        <w:rPr>
-          <w:lang w:val="fr-LU"/>
-        </w:rPr>
-        <w:t>nachfolgende</w:t>
-      </w:r>
-      <w:proofErr w:type="spellEnd"/>
-      <w:r>
-        <w:rPr>
-          <w:lang w:val="fr-LU"/>
-        </w:rPr>
-        <w:t xml:space="preserve"> Tabelle </w:t>
-      </w:r>
-      <w:proofErr w:type="spellStart"/>
-      <w:r>
-        <w:rPr>
-          <w:lang w:val="fr-LU"/>
-        </w:rPr>
-        <w:t>enthält</w:t>
-      </w:r>
-      <w:proofErr w:type="spellEnd"/>
-      <w:r>
-        <w:rPr>
-          <w:lang w:val="fr-LU"/>
-        </w:rPr>
-        <w:t xml:space="preserve"> </w:t>
-      </w:r>
-      <w:proofErr w:type="spellStart"/>
-      <w:r>
-        <w:rPr>
-          <w:lang w:val="fr-LU"/>
-        </w:rPr>
-        <w:t>eine</w:t>
-      </w:r>
-      <w:proofErr w:type="spellEnd"/>
-      <w:r>
-        <w:rPr>
-          <w:lang w:val="fr-LU"/>
-        </w:rPr>
-        <w:t xml:space="preserve"> </w:t>
-      </w:r>
-      <w:proofErr w:type="spellStart"/>
-      <w:r>
-        <w:rPr>
-          <w:lang w:val="fr-LU"/>
-        </w:rPr>
+        <w:pStyle w:val="Heading3"/>
+        <w:numPr>
+          <w:ilvl w:val="3"/>
+          <w:numId w:val="1"/>
+        </w:numPr>
+        <w:rPr>
+          <w:lang w:val="fr-LU"/>
+        </w:rPr>
+      </w:pPr>
+      <w:bookmarkStart w:id="23" w:name="_Toc354489475"/>
+      <w:bookmarkStart w:id="24" w:name="_Toc450917902"/>
+      <w:bookmarkStart w:id="25" w:name="_Toc75272107"/>
+      <w:proofErr w:type="spellStart"/>
+      <w:r>
         <w:t>Skala</w:t>
       </w:r>
       <w:proofErr w:type="spellEnd"/>
       <w:r>
-        <w:rPr>
-          <w:lang w:val="fr-LU"/>
-        </w:rPr>
-        <w:t xml:space="preserve"> </w:t>
-      </w:r>
-      <w:proofErr w:type="spellStart"/>
-      <w:r>
-        <w:rPr>
-          <w:lang w:val="fr-LU"/>
-        </w:rPr>
-        <w:t>für</w:t>
-      </w:r>
-      <w:proofErr w:type="spellEnd"/>
-      <w:r>
-        <w:rPr>
-          <w:lang w:val="fr-LU"/>
-        </w:rPr>
-        <w:t xml:space="preserve"> die </w:t>
-      </w:r>
-      <w:proofErr w:type="spellStart"/>
-      <w:r>
-        <w:rPr>
-          <w:lang w:val="fr-LU"/>
-        </w:rPr>
+        <w:t xml:space="preserve"> </w:t>
+      </w:r>
+      <w:proofErr w:type="spellStart"/>
+      <w:r>
         <w:t>Auswirkungen</w:t>
       </w:r>
-      <w:proofErr w:type="spellEnd"/>
-      <w:r>
-        <w:rPr>
-          <w:lang w:val="fr-LU"/>
-        </w:rPr>
-        <w:t xml:space="preserve"> </w:t>
-      </w:r>
-      <w:proofErr w:type="spellStart"/>
-      <w:r>
-        <w:rPr>
-          <w:lang w:val="fr-LU"/>
-        </w:rPr>
-        <w:t>und</w:t>
-      </w:r>
-      <w:proofErr w:type="spellEnd"/>
-      <w:r>
-        <w:rPr>
-          <w:lang w:val="fr-LU"/>
-        </w:rPr>
-        <w:t xml:space="preserve"> </w:t>
-      </w:r>
-      <w:proofErr w:type="spellStart"/>
-      <w:r>
-        <w:rPr>
-          <w:lang w:val="fr-LU"/>
-        </w:rPr>
-        <w:t>Konsequenzen</w:t>
-      </w:r>
-      <w:proofErr w:type="spellEnd"/>
-      <w:r>
-        <w:rPr>
-          <w:lang w:val="fr-LU"/>
-        </w:rPr>
-        <w:t xml:space="preserve">, die </w:t>
-      </w:r>
-      <w:proofErr w:type="spellStart"/>
-      <w:r>
-        <w:rPr>
-          <w:lang w:val="fr-LU"/>
-        </w:rPr>
-        <w:t>ein</w:t>
-      </w:r>
-      <w:proofErr w:type="spellEnd"/>
-      <w:r>
-        <w:rPr>
-          <w:lang w:val="fr-LU"/>
-        </w:rPr>
-        <w:t xml:space="preserve"> </w:t>
-      </w:r>
-      <w:proofErr w:type="spellStart"/>
-      <w:r>
-        <w:rPr>
-          <w:lang w:val="fr-LU"/>
-        </w:rPr>
-        <w:t>Risiko</w:t>
-      </w:r>
-      <w:proofErr w:type="spellEnd"/>
-      <w:r>
-        <w:rPr>
-          <w:lang w:val="fr-LU"/>
-        </w:rPr>
-        <w:t xml:space="preserve"> </w:t>
-      </w:r>
-      <w:proofErr w:type="spellStart"/>
-      <w:r>
-        <w:rPr>
-          <w:lang w:val="fr-LU"/>
-        </w:rPr>
-        <w:t>auf</w:t>
-      </w:r>
-      <w:proofErr w:type="spellEnd"/>
-      <w:r>
-        <w:rPr>
-          <w:lang w:val="fr-LU"/>
-        </w:rPr>
-        <w:t xml:space="preserve"> die </w:t>
-      </w:r>
-      <w:proofErr w:type="spellStart"/>
-      <w:r>
-        <w:rPr>
-          <w:lang w:val="fr-LU"/>
-        </w:rPr>
-        <w:t>Einrichtung</w:t>
-      </w:r>
-      <w:proofErr w:type="spellEnd"/>
-      <w:r>
-        <w:rPr>
-          <w:lang w:val="fr-LU"/>
-        </w:rPr>
-        <w:t xml:space="preserve"> </w:t>
-      </w:r>
-      <w:proofErr w:type="spellStart"/>
-      <w:r>
-        <w:rPr>
-          <w:lang w:val="fr-LU"/>
-        </w:rPr>
-        <w:t>haben</w:t>
-      </w:r>
-      <w:proofErr w:type="spellEnd"/>
-      <w:r>
-        <w:rPr>
-          <w:lang w:val="fr-LU"/>
-        </w:rPr>
-        <w:t xml:space="preserve"> </w:t>
-      </w:r>
-      <w:proofErr w:type="spellStart"/>
-      <w:r>
-        <w:rPr>
-          <w:lang w:val="fr-LU"/>
-        </w:rPr>
-        <w:t>kann</w:t>
-      </w:r>
-      <w:proofErr w:type="spellEnd"/>
-      <w:r>
-        <w:rPr>
-          <w:lang w:val="fr-LU"/>
-        </w:rPr>
-        <w:t xml:space="preserve">. </w:t>
-      </w:r>
-      <w:proofErr w:type="gramStart"/>
-      <w:r>
-        <w:t>0</w:t>
-      </w:r>
-      <w:proofErr w:type="gramEnd"/>
-      <w:r>
-        <w:t xml:space="preserve"> </w:t>
-      </w:r>
-      <w:proofErr w:type="spellStart"/>
-      <w:r>
-        <w:t>bedeutet</w:t>
-      </w:r>
-      <w:proofErr w:type="spellEnd"/>
-      <w:r>
-        <w:t xml:space="preserve"> „</w:t>
-      </w:r>
-      <w:proofErr w:type="spellStart"/>
-      <w:r>
-        <w:t>keine</w:t>
-      </w:r>
-      <w:proofErr w:type="spellEnd"/>
-      <w:r>
-        <w:t xml:space="preserve"> </w:t>
-      </w:r>
-      <w:proofErr w:type="spellStart"/>
-      <w:r>
-        <w:t>Auswirkung</w:t>
-      </w:r>
-      <w:proofErr w:type="spellEnd"/>
-      <w:r>
-        <w:t xml:space="preserve">“, </w:t>
-      </w:r>
-      <w:proofErr w:type="spellStart"/>
-      <w:r>
-        <w:t>daher</w:t>
-      </w:r>
-      <w:proofErr w:type="spellEnd"/>
-      <w:r>
-        <w:t xml:space="preserve"> </w:t>
-      </w:r>
-      <w:proofErr w:type="spellStart"/>
-      <w:r>
-        <w:t>besteht</w:t>
-      </w:r>
-      <w:proofErr w:type="spellEnd"/>
-      <w:r>
-        <w:t xml:space="preserve"> </w:t>
-      </w:r>
-      <w:proofErr w:type="spellStart"/>
-      <w:r>
-        <w:t>auch</w:t>
-      </w:r>
-      <w:proofErr w:type="spellEnd"/>
-      <w:r>
-        <w:t xml:space="preserve"> </w:t>
-      </w:r>
-      <w:proofErr w:type="spellStart"/>
-      <w:r>
-        <w:t>kein</w:t>
-      </w:r>
-      <w:proofErr w:type="spellEnd"/>
-      <w:r>
-        <w:t xml:space="preserve"> </w:t>
-      </w:r>
-      <w:proofErr w:type="spellStart"/>
-      <w:r>
-        <w:t>Risiko</w:t>
-      </w:r>
-      <w:proofErr w:type="spellEnd"/>
-      <w:r>
-        <w:t>.</w:t>
-      </w:r>
+      <w:bookmarkEnd w:id="23"/>
+      <w:bookmarkEnd w:id="24"/>
+      <w:bookmarkEnd w:id="25"/>
+      <w:proofErr w:type="spellEnd"/>
     </w:p>
     <w:p>
       <w:pPr>
         <w:spacing w:after="0"/>
       </w:pPr>
+      <w:r>
+        <w:rPr>
+          <w:lang w:val="fr-LU"/>
+        </w:rPr>
+        <w:t xml:space="preserve">Die </w:t>
+      </w:r>
+      <w:proofErr w:type="spellStart"/>
+      <w:r>
+        <w:rPr>
+          <w:lang w:val="fr-LU"/>
+        </w:rPr>
+        <w:t>nachfolgende</w:t>
+      </w:r>
+      <w:proofErr w:type="spellEnd"/>
+      <w:r>
+        <w:rPr>
+          <w:lang w:val="fr-LU"/>
+        </w:rPr>
+        <w:t xml:space="preserve"> Tabelle </w:t>
+      </w:r>
+      <w:proofErr w:type="spellStart"/>
+      <w:r>
+        <w:rPr>
+          <w:lang w:val="fr-LU"/>
+        </w:rPr>
+        <w:t>enthält</w:t>
+      </w:r>
+      <w:proofErr w:type="spellEnd"/>
+      <w:r>
+        <w:rPr>
+          <w:lang w:val="fr-LU"/>
+        </w:rPr>
+        <w:t xml:space="preserve"> </w:t>
+      </w:r>
+      <w:proofErr w:type="spellStart"/>
+      <w:r>
+        <w:rPr>
+          <w:lang w:val="fr-LU"/>
+        </w:rPr>
+        <w:t>eine</w:t>
+      </w:r>
+      <w:proofErr w:type="spellEnd"/>
+      <w:r>
+        <w:rPr>
+          <w:lang w:val="fr-LU"/>
+        </w:rPr>
+        <w:t xml:space="preserve"> </w:t>
+      </w:r>
+      <w:proofErr w:type="spellStart"/>
+      <w:r>
+        <w:rPr>
+          <w:lang w:val="fr-LU"/>
+        </w:rPr>
+        <w:t>Skala</w:t>
+      </w:r>
+      <w:proofErr w:type="spellEnd"/>
+      <w:r>
+        <w:rPr>
+          <w:lang w:val="fr-LU"/>
+        </w:rPr>
+        <w:t xml:space="preserve"> </w:t>
+      </w:r>
+      <w:proofErr w:type="spellStart"/>
+      <w:r>
+        <w:rPr>
+          <w:lang w:val="fr-LU"/>
+        </w:rPr>
+        <w:t>für</w:t>
+      </w:r>
+      <w:proofErr w:type="spellEnd"/>
+      <w:r>
+        <w:rPr>
+          <w:lang w:val="fr-LU"/>
+        </w:rPr>
+        <w:t xml:space="preserve"> die </w:t>
+      </w:r>
+      <w:proofErr w:type="spellStart"/>
+      <w:r>
+        <w:rPr>
+          <w:lang w:val="fr-LU"/>
+        </w:rPr>
+        <w:t>Auswirkungen</w:t>
+      </w:r>
+      <w:proofErr w:type="spellEnd"/>
+      <w:r>
+        <w:rPr>
+          <w:lang w:val="fr-LU"/>
+        </w:rPr>
+        <w:t xml:space="preserve"> </w:t>
+      </w:r>
+      <w:proofErr w:type="spellStart"/>
+      <w:r>
+        <w:rPr>
+          <w:lang w:val="fr-LU"/>
+        </w:rPr>
+        <w:t>und</w:t>
+      </w:r>
+      <w:proofErr w:type="spellEnd"/>
+      <w:r>
+        <w:rPr>
+          <w:lang w:val="fr-LU"/>
+        </w:rPr>
+        <w:t xml:space="preserve"> </w:t>
+      </w:r>
+      <w:proofErr w:type="spellStart"/>
+      <w:r>
+        <w:rPr>
+          <w:lang w:val="fr-LU"/>
+        </w:rPr>
+        <w:t>Konsequenzen</w:t>
+      </w:r>
+      <w:proofErr w:type="spellEnd"/>
+      <w:r>
+        <w:rPr>
+          <w:lang w:val="fr-LU"/>
+        </w:rPr>
+        <w:t xml:space="preserve">, die </w:t>
+      </w:r>
+      <w:proofErr w:type="spellStart"/>
+      <w:r>
+        <w:rPr>
+          <w:lang w:val="fr-LU"/>
+        </w:rPr>
+        <w:t>ein</w:t>
+      </w:r>
+      <w:proofErr w:type="spellEnd"/>
+      <w:r>
+        <w:rPr>
+          <w:lang w:val="fr-LU"/>
+        </w:rPr>
+        <w:t xml:space="preserve"> </w:t>
+      </w:r>
+      <w:proofErr w:type="spellStart"/>
+      <w:r>
+        <w:rPr>
+          <w:lang w:val="fr-LU"/>
+        </w:rPr>
+        <w:t>Risiko</w:t>
+      </w:r>
+      <w:proofErr w:type="spellEnd"/>
+      <w:r>
+        <w:rPr>
+          <w:lang w:val="fr-LU"/>
+        </w:rPr>
+        <w:t xml:space="preserve"> </w:t>
+      </w:r>
+      <w:proofErr w:type="spellStart"/>
+      <w:r>
+        <w:rPr>
+          <w:lang w:val="fr-LU"/>
+        </w:rPr>
+        <w:t>auf</w:t>
+      </w:r>
+      <w:proofErr w:type="spellEnd"/>
+      <w:r>
+        <w:rPr>
+          <w:lang w:val="fr-LU"/>
+        </w:rPr>
+        <w:t xml:space="preserve"> die </w:t>
+      </w:r>
+      <w:proofErr w:type="spellStart"/>
+      <w:r>
+        <w:rPr>
+          <w:lang w:val="fr-LU"/>
+        </w:rPr>
+        <w:t>Einrichtung</w:t>
+      </w:r>
+      <w:proofErr w:type="spellEnd"/>
+      <w:r>
+        <w:rPr>
+          <w:lang w:val="fr-LU"/>
+        </w:rPr>
+        <w:t xml:space="preserve"> </w:t>
+      </w:r>
+      <w:proofErr w:type="spellStart"/>
+      <w:r>
+        <w:rPr>
+          <w:lang w:val="fr-LU"/>
+        </w:rPr>
+        <w:t>haben</w:t>
+      </w:r>
+      <w:proofErr w:type="spellEnd"/>
+      <w:r>
+        <w:rPr>
+          <w:lang w:val="fr-LU"/>
+        </w:rPr>
+        <w:t xml:space="preserve"> </w:t>
+      </w:r>
+      <w:proofErr w:type="spellStart"/>
+      <w:r>
+        <w:rPr>
+          <w:lang w:val="fr-LU"/>
+        </w:rPr>
+        <w:t>kann</w:t>
+      </w:r>
+      <w:proofErr w:type="spellEnd"/>
+      <w:r>
+        <w:rPr>
+          <w:lang w:val="fr-LU"/>
+        </w:rPr>
+        <w:t xml:space="preserve">. </w:t>
+      </w:r>
+      <w:proofErr w:type="gramStart"/>
+      <w:r>
+        <w:t>0</w:t>
+      </w:r>
+      <w:proofErr w:type="gramEnd"/>
+      <w:r>
+        <w:t xml:space="preserve"> </w:t>
+      </w:r>
+      <w:proofErr w:type="spellStart"/>
+      <w:r>
+        <w:t>bedeutet</w:t>
+      </w:r>
+      <w:proofErr w:type="spellEnd"/>
+      <w:r>
+        <w:t xml:space="preserve"> „</w:t>
+      </w:r>
+      <w:proofErr w:type="spellStart"/>
+      <w:r>
+        <w:t>keine</w:t>
+      </w:r>
+      <w:proofErr w:type="spellEnd"/>
+      <w:r>
+        <w:t xml:space="preserve"> </w:t>
+      </w:r>
+      <w:proofErr w:type="spellStart"/>
+      <w:r>
+        <w:t>Auswirkung</w:t>
+      </w:r>
+      <w:proofErr w:type="spellEnd"/>
+      <w:r>
+        <w:t xml:space="preserve">“, </w:t>
+      </w:r>
+      <w:proofErr w:type="spellStart"/>
+      <w:r>
+        <w:t>daher</w:t>
+      </w:r>
+      <w:proofErr w:type="spellEnd"/>
+      <w:r>
+        <w:t xml:space="preserve"> </w:t>
+      </w:r>
+      <w:proofErr w:type="spellStart"/>
+      <w:r>
+        <w:t>besteht</w:t>
+      </w:r>
+      <w:proofErr w:type="spellEnd"/>
+      <w:r>
+        <w:t xml:space="preserve"> </w:t>
+      </w:r>
+      <w:proofErr w:type="spellStart"/>
+      <w:r>
+        <w:t>auch</w:t>
+      </w:r>
+      <w:proofErr w:type="spellEnd"/>
+      <w:r>
+        <w:t xml:space="preserve"> </w:t>
+      </w:r>
+      <w:proofErr w:type="spellStart"/>
+      <w:r>
+        <w:t>kein</w:t>
+      </w:r>
+      <w:proofErr w:type="spellEnd"/>
+      <w:r>
+        <w:t xml:space="preserve"> </w:t>
+      </w:r>
+      <w:proofErr w:type="spellStart"/>
+      <w:r>
+        <w:t>Risiko</w:t>
+      </w:r>
+      <w:proofErr w:type="spellEnd"/>
+      <w:r>
+        <w:t>.</w:t>
+      </w:r>
     </w:p>
     <w:p>
+      <w:pPr>
+        <w:spacing w:after="0"/>
+      </w:pPr>
+    </w:p>
+    <w:p>
       <w:r>
         <w:t>${SCALE_IMPACT}</w:t>
+      </w:r>
+    </w:p>
+    <w:p>
+      <w:pPr>
+        <w:pStyle w:val="Heading3"/>
+        <w:numPr>
+          <w:ilvl w:val="3"/>
+          <w:numId w:val="1"/>
+        </w:numPr>
+      </w:pPr>
+      <w:bookmarkStart w:id="26" w:name="_Toc450917903"/>
+      <w:bookmarkStart w:id="27" w:name="_Toc75272108"/>
+      <w:proofErr w:type="spellStart"/>
+      <w:r>
+        <w:t>Skala</w:t>
+      </w:r>
+      <w:proofErr w:type="spellEnd"/>
+      <w:r>
+        <w:t xml:space="preserve"> </w:t>
+      </w:r>
+      <w:proofErr w:type="spellStart"/>
+      <w:r>
+        <w:t>Bedrohungen</w:t>
+      </w:r>
+      <w:bookmarkEnd w:id="26"/>
+      <w:bookmarkEnd w:id="27"/>
+      <w:proofErr w:type="spellEnd"/>
+    </w:p>
+    <w:p>
+      <w:pPr>
+        <w:spacing w:after="0"/>
+      </w:pPr>
+      <w:r>
+        <w:t xml:space="preserve">Die </w:t>
+      </w:r>
+      <w:proofErr w:type="spellStart"/>
+      <w:r>
+        <w:t>nachfolgende</w:t>
+      </w:r>
+      <w:proofErr w:type="spellEnd"/>
+      <w:r>
+        <w:t xml:space="preserve"> </w:t>
+      </w:r>
+      <w:proofErr w:type="spellStart"/>
+      <w:r>
+        <w:t>Tabelle</w:t>
+      </w:r>
+      <w:proofErr w:type="spellEnd"/>
+      <w:r>
+        <w:t xml:space="preserve"> </w:t>
+      </w:r>
+      <w:proofErr w:type="spellStart"/>
+      <w:r>
+        <w:t>enthält</w:t>
+      </w:r>
+      <w:proofErr w:type="spellEnd"/>
+      <w:r>
+        <w:t xml:space="preserve"> </w:t>
+      </w:r>
+      <w:proofErr w:type="spellStart"/>
+      <w:r>
+        <w:t>eine</w:t>
+      </w:r>
+      <w:proofErr w:type="spellEnd"/>
+      <w:r>
+        <w:t xml:space="preserve"> </w:t>
+      </w:r>
+      <w:proofErr w:type="spellStart"/>
+      <w:r>
+        <w:t>Skala</w:t>
+      </w:r>
+      <w:proofErr w:type="spellEnd"/>
+      <w:r>
+        <w:t xml:space="preserve"> </w:t>
+      </w:r>
+      <w:proofErr w:type="spellStart"/>
+      <w:r>
+        <w:t>für</w:t>
+      </w:r>
+      <w:proofErr w:type="spellEnd"/>
+      <w:r>
+        <w:t xml:space="preserve"> die </w:t>
+      </w:r>
+      <w:proofErr w:type="spellStart"/>
+      <w:r>
+        <w:t>Wahrscheinlichkeit</w:t>
+      </w:r>
+      <w:proofErr w:type="spellEnd"/>
+      <w:r>
+        <w:t xml:space="preserve">, </w:t>
+      </w:r>
+      <w:proofErr w:type="spellStart"/>
+      <w:r>
+        <w:t>dass</w:t>
+      </w:r>
+      <w:proofErr w:type="spellEnd"/>
+      <w:r>
+        <w:t xml:space="preserve"> </w:t>
+      </w:r>
+      <w:proofErr w:type="spellStart"/>
+      <w:r>
+        <w:t>sich</w:t>
+      </w:r>
+      <w:proofErr w:type="spellEnd"/>
+      <w:r>
+        <w:t xml:space="preserve"> </w:t>
+      </w:r>
+      <w:proofErr w:type="spellStart"/>
+      <w:r>
+        <w:t>eine</w:t>
+      </w:r>
+      <w:proofErr w:type="spellEnd"/>
+      <w:r>
+        <w:t xml:space="preserve"> </w:t>
+      </w:r>
+      <w:proofErr w:type="spellStart"/>
+      <w:r>
+        <w:t>Bedrohung</w:t>
+      </w:r>
+      <w:proofErr w:type="spellEnd"/>
+      <w:r>
+        <w:t xml:space="preserve"> </w:t>
+      </w:r>
+      <w:proofErr w:type="spellStart"/>
+      <w:r>
+        <w:t>konkretisiert</w:t>
+      </w:r>
+      <w:proofErr w:type="spellEnd"/>
+      <w:r>
+        <w:t>.</w:t>
+      </w:r>
+    </w:p>
+    <w:p>
+      <w:pPr>
+        <w:spacing w:after="0"/>
+      </w:pPr>
+    </w:p>
+    <w:p>
+      <w:pPr>
+        <w:spacing w:after="0"/>
+        <w:rPr>
+          <w:lang w:val="fr-LU"/>
+        </w:rPr>
+      </w:pPr>
+      <w:r>
+        <w:rPr>
+          <w:lang w:val="fr-LU"/>
+        </w:rPr>
+        <w:t>${SCALE_THREAT}</w:t>
+      </w:r>
+    </w:p>
+    <w:p>
+      <w:pPr>
+        <w:pStyle w:val="Heading3"/>
+        <w:numPr>
+          <w:ilvl w:val="3"/>
+          <w:numId w:val="1"/>
+        </w:numPr>
+      </w:pPr>
+      <w:bookmarkStart w:id="28" w:name="_Toc450917904"/>
+      <w:bookmarkStart w:id="29" w:name="_Toc75272109"/>
+      <w:proofErr w:type="spellStart"/>
+      <w:r>
+        <w:t>Skala</w:t>
+      </w:r>
+      <w:proofErr w:type="spellEnd"/>
+      <w:r>
+        <w:t xml:space="preserve"> </w:t>
+      </w:r>
+      <w:proofErr w:type="spellStart"/>
+      <w:r>
+        <w:t>Sicherheitslücken</w:t>
+      </w:r>
+      <w:bookmarkEnd w:id="28"/>
+      <w:bookmarkEnd w:id="29"/>
+      <w:proofErr w:type="spellEnd"/>
+    </w:p>
+    <w:p>
+      <w:pPr>
+        <w:spacing w:after="0"/>
+      </w:pPr>
+      <w:r>
+        <w:t xml:space="preserve">Die </w:t>
+      </w:r>
+      <w:proofErr w:type="spellStart"/>
+      <w:r>
+        <w:t>nachfolgende</w:t>
+      </w:r>
+      <w:proofErr w:type="spellEnd"/>
+      <w:r>
+        <w:t xml:space="preserve"> </w:t>
+      </w:r>
+      <w:proofErr w:type="spellStart"/>
+      <w:r>
+        <w:t>Tabelle</w:t>
+      </w:r>
+      <w:proofErr w:type="spellEnd"/>
+      <w:r>
+        <w:t xml:space="preserve"> </w:t>
+      </w:r>
+      <w:proofErr w:type="spellStart"/>
+      <w:r>
+        <w:t>enthält</w:t>
+      </w:r>
+      <w:proofErr w:type="spellEnd"/>
+      <w:r>
+        <w:t xml:space="preserve"> </w:t>
+      </w:r>
+      <w:proofErr w:type="spellStart"/>
+      <w:r>
+        <w:t>eine</w:t>
+      </w:r>
+      <w:proofErr w:type="spellEnd"/>
+      <w:r>
+        <w:t xml:space="preserve"> </w:t>
+      </w:r>
+      <w:proofErr w:type="spellStart"/>
+      <w:r>
+        <w:t>Skala</w:t>
+      </w:r>
+      <w:proofErr w:type="spellEnd"/>
+      <w:r>
+        <w:t xml:space="preserve">, die </w:t>
+      </w:r>
+      <w:proofErr w:type="spellStart"/>
+      <w:r>
+        <w:t>beschreibt</w:t>
+      </w:r>
+      <w:proofErr w:type="spellEnd"/>
+      <w:r>
+        <w:t xml:space="preserve">, in </w:t>
+      </w:r>
+      <w:proofErr w:type="spellStart"/>
+      <w:r>
+        <w:t>welchem</w:t>
+      </w:r>
+      <w:proofErr w:type="spellEnd"/>
+      <w:r>
+        <w:t xml:space="preserve"> </w:t>
+      </w:r>
+      <w:proofErr w:type="spellStart"/>
+      <w:r>
+        <w:t>Maße</w:t>
+      </w:r>
+      <w:proofErr w:type="spellEnd"/>
+      <w:r>
+        <w:t xml:space="preserve"> das </w:t>
+      </w:r>
+      <w:proofErr w:type="spellStart"/>
+      <w:r>
+        <w:t>betreffende</w:t>
+      </w:r>
+      <w:proofErr w:type="spellEnd"/>
+      <w:r>
+        <w:t xml:space="preserve"> Asset </w:t>
+      </w:r>
+      <w:proofErr w:type="spellStart"/>
+      <w:r>
+        <w:t>mit</w:t>
+      </w:r>
+      <w:proofErr w:type="spellEnd"/>
+      <w:r>
+        <w:t xml:space="preserve"> </w:t>
+      </w:r>
+      <w:proofErr w:type="spellStart"/>
+      <w:r>
+        <w:t>Sicherheitslücken</w:t>
+      </w:r>
+      <w:proofErr w:type="spellEnd"/>
+      <w:r>
+        <w:t xml:space="preserve"> </w:t>
+      </w:r>
+      <w:proofErr w:type="spellStart"/>
+      <w:r>
+        <w:t>behaftet</w:t>
+      </w:r>
+      <w:proofErr w:type="spellEnd"/>
+      <w:r>
+        <w:t xml:space="preserve"> </w:t>
+      </w:r>
+      <w:proofErr w:type="spellStart"/>
+      <w:proofErr w:type="gramStart"/>
+      <w:r>
+        <w:t>ist</w:t>
+      </w:r>
+      <w:proofErr w:type="spellEnd"/>
+      <w:proofErr w:type="gramEnd"/>
+      <w:r>
+        <w:t xml:space="preserve">. </w:t>
+      </w:r>
+      <w:proofErr w:type="spellStart"/>
+      <w:r>
+        <w:t>Bei</w:t>
+      </w:r>
+      <w:proofErr w:type="spellEnd"/>
+      <w:r>
+        <w:t xml:space="preserve"> der </w:t>
+      </w:r>
+      <w:proofErr w:type="spellStart"/>
+      <w:r>
+        <w:t>Einschätzung</w:t>
+      </w:r>
+      <w:proofErr w:type="spellEnd"/>
+      <w:r>
+        <w:t xml:space="preserve"> der </w:t>
+      </w:r>
+      <w:proofErr w:type="spellStart"/>
+      <w:r>
+        <w:t>Sicherheitslücken</w:t>
+      </w:r>
+      <w:proofErr w:type="spellEnd"/>
+      <w:r>
+        <w:t xml:space="preserve"> </w:t>
+      </w:r>
+      <w:proofErr w:type="spellStart"/>
+      <w:r>
+        <w:t>werden</w:t>
+      </w:r>
+      <w:proofErr w:type="spellEnd"/>
+      <w:r>
+        <w:t xml:space="preserve"> die </w:t>
+      </w:r>
+      <w:proofErr w:type="spellStart"/>
+      <w:r>
+        <w:t>bestehenden</w:t>
+      </w:r>
+      <w:proofErr w:type="spellEnd"/>
+      <w:r>
+        <w:t xml:space="preserve"> </w:t>
+      </w:r>
+      <w:proofErr w:type="spellStart"/>
+      <w:r>
+        <w:t>Sicherheitsmaßnahmen</w:t>
+      </w:r>
+      <w:proofErr w:type="spellEnd"/>
+      <w:r>
+        <w:t xml:space="preserve"> </w:t>
+      </w:r>
+      <w:proofErr w:type="spellStart"/>
+      <w:r>
+        <w:t>berücksichtigt</w:t>
+      </w:r>
+      <w:proofErr w:type="spellEnd"/>
+      <w:r>
+        <w:t>.</w:t>
+      </w:r>
+    </w:p>
+    <w:p>
+      <w:pPr>
+        <w:spacing w:after="0"/>
+      </w:pPr>
+    </w:p>
+    <w:p>
+      <w:pPr>
+        <w:rPr>
+          <w:highlight w:val="yellow"/>
+          <w:lang w:val="fr-LU"/>
+        </w:rPr>
+      </w:pPr>
+      <w:r>
+        <w:rPr>
+          <w:lang w:val="fr-LU"/>
+        </w:rPr>
+        <w:t>${SCALE_VULN}</w:t>
+      </w:r>
+    </w:p>
+    <w:p>
+      <w:pPr>
+        <w:spacing w:after="200" w:line="276" w:lineRule="auto"/>
+        <w:ind w:right="0"/>
+        <w:jc w:val="left"/>
+        <w:rPr>
+          <w:rFonts w:eastAsia="Times New Roman" w:cs="URWPalladioL-Bold"/>
+          <w:b/>
+          <w:bCs/>
+          <w:sz w:val="24"/>
+          <w:szCs w:val="24"/>
+          <w:lang w:val="fr-LU"/>
+        </w:rPr>
+      </w:pPr>
+      <w:r>
+        <w:rPr>
+          <w:lang w:val="fr-LU"/>
+        </w:rPr>
+        <w:br w:type="page"/>
+      </w:r>
+    </w:p>
+    <w:p>
+      <w:pPr>
+        <w:pStyle w:val="Heading3"/>
+        <w:numPr>
+          <w:ilvl w:val="3"/>
+          <w:numId w:val="1"/>
+        </w:numPr>
+      </w:pPr>
+      <w:bookmarkStart w:id="30" w:name="_Toc450917905"/>
+      <w:bookmarkStart w:id="31" w:name="_Toc75272110"/>
+      <w:proofErr w:type="spellStart"/>
+      <w:r>
+        <w:lastRenderedPageBreak/>
+        <w:t>Tabelle</w:t>
+      </w:r>
+      <w:proofErr w:type="spellEnd"/>
+      <w:r>
+        <w:t xml:space="preserve"> der </w:t>
+      </w:r>
+      <w:proofErr w:type="spellStart"/>
+      <w:r>
+        <w:t>Risiken</w:t>
+      </w:r>
+      <w:proofErr w:type="spellEnd"/>
+      <w:r>
+        <w:t xml:space="preserve"> und </w:t>
+      </w:r>
+      <w:proofErr w:type="spellStart"/>
+      <w:r>
+        <w:t>Risikoakzeptanzschwellen</w:t>
+      </w:r>
+      <w:bookmarkEnd w:id="30"/>
+      <w:bookmarkEnd w:id="31"/>
+      <w:proofErr w:type="spellEnd"/>
+    </w:p>
+    <w:p>
+      <w:pPr>
+        <w:rPr>
+          <w:color w:val="000000" w:themeColor="text1"/>
+        </w:rPr>
+      </w:pPr>
+      <w:r>
+        <w:rPr>
+          <w:color w:val="000000" w:themeColor="text1"/>
+        </w:rPr>
+        <w:t xml:space="preserve">Die </w:t>
+      </w:r>
+      <w:proofErr w:type="spellStart"/>
+      <w:r>
+        <w:rPr>
+          <w:color w:val="000000" w:themeColor="text1"/>
+        </w:rPr>
+        <w:t>nachfolgende</w:t>
+      </w:r>
+      <w:proofErr w:type="spellEnd"/>
+      <w:r>
+        <w:rPr>
+          <w:color w:val="000000" w:themeColor="text1"/>
+        </w:rPr>
+        <w:t xml:space="preserve"> </w:t>
+      </w:r>
+      <w:proofErr w:type="spellStart"/>
+      <w:r>
+        <w:rPr>
+          <w:color w:val="000000" w:themeColor="text1"/>
+        </w:rPr>
+        <w:t>Tabelle</w:t>
+      </w:r>
+      <w:proofErr w:type="spellEnd"/>
+      <w:r>
+        <w:rPr>
+          <w:color w:val="000000" w:themeColor="text1"/>
+        </w:rPr>
+        <w:t xml:space="preserve"> </w:t>
+      </w:r>
+      <w:proofErr w:type="spellStart"/>
+      <w:r>
+        <w:rPr>
+          <w:color w:val="000000" w:themeColor="text1"/>
+        </w:rPr>
+        <w:t>enthält</w:t>
+      </w:r>
+      <w:proofErr w:type="spellEnd"/>
+      <w:r>
+        <w:rPr>
+          <w:color w:val="000000" w:themeColor="text1"/>
+        </w:rPr>
+        <w:t xml:space="preserve"> die </w:t>
+      </w:r>
+      <w:proofErr w:type="spellStart"/>
+      <w:r>
+        <w:rPr>
+          <w:color w:val="000000" w:themeColor="text1"/>
+        </w:rPr>
+        <w:t>Berechnung</w:t>
+      </w:r>
+      <w:proofErr w:type="spellEnd"/>
+      <w:r>
+        <w:rPr>
+          <w:color w:val="000000" w:themeColor="text1"/>
+        </w:rPr>
+        <w:t xml:space="preserve"> der </w:t>
+      </w:r>
+      <w:proofErr w:type="spellStart"/>
+      <w:r>
+        <w:rPr>
+          <w:color w:val="000000" w:themeColor="text1"/>
+        </w:rPr>
+        <w:t>Risiken</w:t>
+      </w:r>
+      <w:proofErr w:type="spellEnd"/>
+      <w:r>
+        <w:rPr>
+          <w:color w:val="000000" w:themeColor="text1"/>
+        </w:rPr>
+        <w:t xml:space="preserve">. Die </w:t>
+      </w:r>
+      <w:proofErr w:type="spellStart"/>
+      <w:r>
+        <w:rPr>
+          <w:color w:val="000000" w:themeColor="text1"/>
+        </w:rPr>
+        <w:t>Farben</w:t>
+      </w:r>
+      <w:proofErr w:type="spellEnd"/>
+      <w:r>
+        <w:rPr>
+          <w:color w:val="000000" w:themeColor="text1"/>
+        </w:rPr>
+        <w:t xml:space="preserve"> </w:t>
+      </w:r>
+      <w:proofErr w:type="spellStart"/>
+      <w:r>
+        <w:rPr>
+          <w:color w:val="000000" w:themeColor="text1"/>
+        </w:rPr>
+        <w:t>dienen</w:t>
+      </w:r>
+      <w:proofErr w:type="spellEnd"/>
+      <w:r>
+        <w:rPr>
+          <w:color w:val="000000" w:themeColor="text1"/>
+        </w:rPr>
+        <w:t xml:space="preserve"> </w:t>
+      </w:r>
+      <w:proofErr w:type="spellStart"/>
+      <w:r>
+        <w:rPr>
+          <w:color w:val="000000" w:themeColor="text1"/>
+        </w:rPr>
+        <w:t>lediglich</w:t>
+      </w:r>
+      <w:proofErr w:type="spellEnd"/>
+      <w:r>
+        <w:rPr>
+          <w:color w:val="000000" w:themeColor="text1"/>
+        </w:rPr>
+        <w:t xml:space="preserve"> der </w:t>
+      </w:r>
+      <w:proofErr w:type="spellStart"/>
+      <w:r>
+        <w:rPr>
+          <w:color w:val="000000" w:themeColor="text1"/>
+        </w:rPr>
+        <w:t>Orientierung</w:t>
+      </w:r>
+      <w:proofErr w:type="spellEnd"/>
+      <w:r>
+        <w:rPr>
+          <w:color w:val="000000" w:themeColor="text1"/>
+        </w:rPr>
+        <w:t xml:space="preserve"> und </w:t>
+      </w:r>
+      <w:proofErr w:type="spellStart"/>
+      <w:r>
+        <w:rPr>
+          <w:color w:val="000000" w:themeColor="text1"/>
+        </w:rPr>
+        <w:t>können</w:t>
+      </w:r>
+      <w:proofErr w:type="spellEnd"/>
+      <w:r>
+        <w:rPr>
+          <w:color w:val="000000" w:themeColor="text1"/>
+        </w:rPr>
+        <w:t xml:space="preserve"> </w:t>
+      </w:r>
+      <w:proofErr w:type="spellStart"/>
+      <w:r>
+        <w:rPr>
+          <w:color w:val="000000" w:themeColor="text1"/>
+        </w:rPr>
+        <w:t>vom</w:t>
+      </w:r>
+      <w:proofErr w:type="spellEnd"/>
+      <w:r>
+        <w:rPr>
+          <w:color w:val="000000" w:themeColor="text1"/>
+        </w:rPr>
+        <w:t xml:space="preserve"> </w:t>
+      </w:r>
+      <w:proofErr w:type="spellStart"/>
+      <w:r>
+        <w:rPr>
+          <w:color w:val="000000" w:themeColor="text1"/>
+        </w:rPr>
+        <w:t>Verwaltungsrat</w:t>
+      </w:r>
+      <w:proofErr w:type="spellEnd"/>
+      <w:r>
+        <w:rPr>
+          <w:color w:val="000000" w:themeColor="text1"/>
+        </w:rPr>
+        <w:t>/</w:t>
+      </w:r>
+      <w:proofErr w:type="spellStart"/>
+      <w:r>
+        <w:rPr>
+          <w:color w:val="000000" w:themeColor="text1"/>
+        </w:rPr>
+        <w:t>Führungsgremium</w:t>
+      </w:r>
+      <w:proofErr w:type="spellEnd"/>
+      <w:r>
+        <w:rPr>
+          <w:color w:val="000000" w:themeColor="text1"/>
+        </w:rPr>
+        <w:t xml:space="preserve"> </w:t>
+      </w:r>
+      <w:proofErr w:type="spellStart"/>
+      <w:r>
+        <w:rPr>
+          <w:color w:val="000000" w:themeColor="text1"/>
+        </w:rPr>
+        <w:t>übernommen</w:t>
+      </w:r>
+      <w:proofErr w:type="spellEnd"/>
+      <w:r>
+        <w:rPr>
+          <w:color w:val="000000" w:themeColor="text1"/>
+        </w:rPr>
+        <w:t xml:space="preserve"> </w:t>
+      </w:r>
+      <w:proofErr w:type="spellStart"/>
+      <w:proofErr w:type="gramStart"/>
+      <w:r>
+        <w:rPr>
+          <w:color w:val="000000" w:themeColor="text1"/>
+        </w:rPr>
+        <w:t>oder</w:t>
+      </w:r>
+      <w:proofErr w:type="spellEnd"/>
+      <w:proofErr w:type="gramEnd"/>
+      <w:r>
+        <w:rPr>
+          <w:color w:val="000000" w:themeColor="text1"/>
+        </w:rPr>
+        <w:t xml:space="preserve"> </w:t>
+      </w:r>
+      <w:proofErr w:type="spellStart"/>
+      <w:r>
+        <w:rPr>
+          <w:color w:val="000000" w:themeColor="text1"/>
+        </w:rPr>
+        <w:t>geändert</w:t>
+      </w:r>
+      <w:proofErr w:type="spellEnd"/>
+      <w:r>
+        <w:rPr>
+          <w:color w:val="000000" w:themeColor="text1"/>
+        </w:rPr>
+        <w:t xml:space="preserve"> </w:t>
+      </w:r>
+      <w:proofErr w:type="spellStart"/>
+      <w:r>
+        <w:rPr>
+          <w:color w:val="000000" w:themeColor="text1"/>
+        </w:rPr>
+        <w:t>werden</w:t>
+      </w:r>
+      <w:proofErr w:type="spellEnd"/>
+      <w:r>
+        <w:rPr>
+          <w:color w:val="000000" w:themeColor="text1"/>
+        </w:rPr>
+        <w:t xml:space="preserve">. </w:t>
+      </w:r>
+    </w:p>
+    <w:p>
+      <w:pPr>
+        <w:ind w:firstLine="709"/>
+        <w:rPr>
+          <w:color w:val="000000" w:themeColor="text1"/>
+        </w:rPr>
+      </w:pPr>
+      <w:proofErr w:type="gramStart"/>
+      <w:r>
+        <w:rPr>
+          <w:color w:val="000000" w:themeColor="text1"/>
+        </w:rPr>
+        <w:t>Rot </w:t>
+      </w:r>
+      <w:r>
+        <w:rPr>
+          <w:color w:val="000000" w:themeColor="text1"/>
+        </w:rPr>
+        <w:t>:</w:t>
+      </w:r>
+      <w:proofErr w:type="gramEnd"/>
+      <w:r>
+        <w:rPr>
+          <w:color w:val="000000" w:themeColor="text1"/>
+        </w:rPr>
+        <w:t xml:space="preserve"> </w:t>
+      </w:r>
+      <w:proofErr w:type="spellStart"/>
+      <w:r>
+        <w:rPr>
+          <w:color w:val="000000" w:themeColor="text1"/>
+        </w:rPr>
+        <w:t>Inakzeptables</w:t>
+      </w:r>
+      <w:proofErr w:type="spellEnd"/>
+      <w:r>
+        <w:rPr>
+          <w:color w:val="000000" w:themeColor="text1"/>
+        </w:rPr>
+        <w:t xml:space="preserve"> </w:t>
+      </w:r>
+      <w:proofErr w:type="spellStart"/>
+      <w:r>
+        <w:rPr>
+          <w:color w:val="000000" w:themeColor="text1"/>
+        </w:rPr>
+        <w:t>Risiko</w:t>
+      </w:r>
+      <w:proofErr w:type="spellEnd"/>
+      <w:r>
+        <w:rPr>
+          <w:color w:val="000000" w:themeColor="text1"/>
+        </w:rPr>
+        <w:t xml:space="preserve">, </w:t>
+      </w:r>
+      <w:proofErr w:type="spellStart"/>
+      <w:r>
+        <w:rPr>
+          <w:color w:val="000000" w:themeColor="text1"/>
+        </w:rPr>
+        <w:t>dem</w:t>
+      </w:r>
+      <w:proofErr w:type="spellEnd"/>
+      <w:r>
+        <w:rPr>
+          <w:color w:val="000000" w:themeColor="text1"/>
+        </w:rPr>
+        <w:t xml:space="preserve"> </w:t>
+      </w:r>
+      <w:proofErr w:type="spellStart"/>
+      <w:r>
+        <w:rPr>
+          <w:color w:val="000000" w:themeColor="text1"/>
+        </w:rPr>
+        <w:t>entgegengewirkt</w:t>
+      </w:r>
+      <w:proofErr w:type="spellEnd"/>
+      <w:r>
+        <w:rPr>
+          <w:color w:val="000000" w:themeColor="text1"/>
+        </w:rPr>
+        <w:t xml:space="preserve"> </w:t>
+      </w:r>
+      <w:proofErr w:type="spellStart"/>
+      <w:r>
+        <w:rPr>
+          <w:color w:val="000000" w:themeColor="text1"/>
+        </w:rPr>
+        <w:t>werden</w:t>
+      </w:r>
+      <w:proofErr w:type="spellEnd"/>
+      <w:r>
+        <w:rPr>
+          <w:color w:val="000000" w:themeColor="text1"/>
+        </w:rPr>
+        <w:t xml:space="preserve"> muss.</w:t>
+      </w:r>
+    </w:p>
+    <w:p>
+      <w:pPr>
+        <w:ind w:left="2125" w:hanging="1416"/>
+        <w:rPr>
+          <w:color w:val="000000" w:themeColor="text1"/>
+        </w:rPr>
+      </w:pPr>
+      <w:r>
+        <w:rPr>
+          <w:color w:val="000000" w:themeColor="text1"/>
+        </w:rPr>
+        <w:t xml:space="preserve">Orange: </w:t>
+      </w:r>
+      <w:proofErr w:type="spellStart"/>
+      <w:r>
+        <w:rPr>
+          <w:color w:val="000000" w:themeColor="text1"/>
+        </w:rPr>
+        <w:t>Mittleres</w:t>
+      </w:r>
+      <w:proofErr w:type="spellEnd"/>
+      <w:r>
+        <w:rPr>
+          <w:color w:val="000000" w:themeColor="text1"/>
+        </w:rPr>
+        <w:t xml:space="preserve"> </w:t>
+      </w:r>
+      <w:proofErr w:type="spellStart"/>
+      <w:r>
+        <w:rPr>
+          <w:color w:val="000000" w:themeColor="text1"/>
+        </w:rPr>
+        <w:t>Risiko</w:t>
+      </w:r>
+      <w:proofErr w:type="spellEnd"/>
+      <w:r>
+        <w:rPr>
+          <w:color w:val="000000" w:themeColor="text1"/>
+        </w:rPr>
+        <w:t xml:space="preserve">, </w:t>
+      </w:r>
+      <w:proofErr w:type="spellStart"/>
+      <w:r>
+        <w:rPr>
+          <w:color w:val="000000" w:themeColor="text1"/>
+        </w:rPr>
+        <w:t>dem</w:t>
+      </w:r>
+      <w:proofErr w:type="spellEnd"/>
+      <w:r>
+        <w:rPr>
+          <w:color w:val="000000" w:themeColor="text1"/>
+        </w:rPr>
+        <w:t xml:space="preserve"> </w:t>
+      </w:r>
+      <w:proofErr w:type="spellStart"/>
+      <w:r>
+        <w:rPr>
+          <w:color w:val="000000" w:themeColor="text1"/>
+        </w:rPr>
+        <w:t>fallabhängig</w:t>
+      </w:r>
+      <w:proofErr w:type="spellEnd"/>
+      <w:r>
+        <w:rPr>
+          <w:color w:val="000000" w:themeColor="text1"/>
+        </w:rPr>
+        <w:t xml:space="preserve"> </w:t>
+      </w:r>
+      <w:proofErr w:type="spellStart"/>
+      <w:r>
+        <w:rPr>
+          <w:color w:val="000000" w:themeColor="text1"/>
+        </w:rPr>
+        <w:t>entgegengewirkt</w:t>
+      </w:r>
+      <w:proofErr w:type="spellEnd"/>
+      <w:r>
+        <w:rPr>
+          <w:color w:val="000000" w:themeColor="text1"/>
+        </w:rPr>
+        <w:t xml:space="preserve"> </w:t>
+      </w:r>
+      <w:proofErr w:type="spellStart"/>
+      <w:r>
+        <w:rPr>
+          <w:color w:val="000000" w:themeColor="text1"/>
+        </w:rPr>
+        <w:t>werden</w:t>
+      </w:r>
+      <w:proofErr w:type="spellEnd"/>
+      <w:r>
+        <w:rPr>
+          <w:color w:val="000000" w:themeColor="text1"/>
+        </w:rPr>
+        <w:t xml:space="preserve"> </w:t>
+      </w:r>
+      <w:proofErr w:type="spellStart"/>
+      <w:r>
+        <w:rPr>
+          <w:color w:val="000000" w:themeColor="text1"/>
+        </w:rPr>
+        <w:t>sollte</w:t>
+      </w:r>
+      <w:proofErr w:type="spellEnd"/>
+      <w:r>
+        <w:rPr>
+          <w:color w:val="000000" w:themeColor="text1"/>
+        </w:rPr>
+        <w:t xml:space="preserve"> </w:t>
+      </w:r>
+      <w:proofErr w:type="spellStart"/>
+      <w:proofErr w:type="gramStart"/>
+      <w:r>
+        <w:rPr>
+          <w:color w:val="000000" w:themeColor="text1"/>
+        </w:rPr>
+        <w:t>oder</w:t>
+      </w:r>
+      <w:proofErr w:type="spellEnd"/>
+      <w:proofErr w:type="gramEnd"/>
+      <w:r>
+        <w:rPr>
+          <w:color w:val="000000" w:themeColor="text1"/>
+        </w:rPr>
+        <w:t xml:space="preserve"> </w:t>
+      </w:r>
+      <w:proofErr w:type="spellStart"/>
+      <w:r>
+        <w:rPr>
+          <w:color w:val="000000" w:themeColor="text1"/>
+        </w:rPr>
+        <w:t>kann</w:t>
+      </w:r>
+      <w:proofErr w:type="spellEnd"/>
+      <w:r>
+        <w:rPr>
+          <w:color w:val="000000" w:themeColor="text1"/>
+        </w:rPr>
+        <w:t>.</w:t>
+      </w:r>
+    </w:p>
+    <w:p>
+      <w:pPr>
+        <w:ind w:firstLine="709"/>
+        <w:rPr>
+          <w:color w:val="000000" w:themeColor="text1"/>
+        </w:rPr>
+      </w:pPr>
+      <w:proofErr w:type="spellStart"/>
+      <w:proofErr w:type="gramStart"/>
+      <w:r>
+        <w:rPr>
+          <w:color w:val="000000" w:themeColor="text1"/>
+        </w:rPr>
+        <w:t>Grün</w:t>
+      </w:r>
+      <w:proofErr w:type="spellEnd"/>
+      <w:r>
+        <w:rPr>
+          <w:color w:val="000000" w:themeColor="text1"/>
+        </w:rPr>
+        <w:t> :</w:t>
+      </w:r>
+      <w:proofErr w:type="gramEnd"/>
+      <w:r>
+        <w:rPr>
+          <w:color w:val="000000" w:themeColor="text1"/>
+        </w:rPr>
+        <w:t xml:space="preserve"> </w:t>
+      </w:r>
+      <w:proofErr w:type="spellStart"/>
+      <w:r>
+        <w:rPr>
+          <w:color w:val="000000" w:themeColor="text1"/>
+        </w:rPr>
+        <w:t>Geringes</w:t>
+      </w:r>
+      <w:proofErr w:type="spellEnd"/>
+      <w:r>
+        <w:rPr>
+          <w:color w:val="000000" w:themeColor="text1"/>
+        </w:rPr>
+        <w:t xml:space="preserve"> </w:t>
+      </w:r>
+      <w:proofErr w:type="spellStart"/>
+      <w:r>
+        <w:rPr>
+          <w:color w:val="000000" w:themeColor="text1"/>
+        </w:rPr>
+        <w:t>Risiko</w:t>
+      </w:r>
+      <w:proofErr w:type="spellEnd"/>
+      <w:r>
+        <w:rPr>
+          <w:color w:val="000000" w:themeColor="text1"/>
+        </w:rPr>
+        <w:t xml:space="preserve">, das </w:t>
+      </w:r>
+      <w:proofErr w:type="spellStart"/>
+      <w:r>
+        <w:rPr>
+          <w:color w:val="000000" w:themeColor="text1"/>
+        </w:rPr>
+        <w:t>kein</w:t>
+      </w:r>
+      <w:proofErr w:type="spellEnd"/>
+      <w:r>
+        <w:rPr>
+          <w:color w:val="000000" w:themeColor="text1"/>
+        </w:rPr>
+        <w:t xml:space="preserve"> </w:t>
+      </w:r>
+      <w:proofErr w:type="spellStart"/>
+      <w:r>
+        <w:rPr>
+          <w:color w:val="000000" w:themeColor="text1"/>
+        </w:rPr>
+        <w:t>Handeln</w:t>
+      </w:r>
+      <w:proofErr w:type="spellEnd"/>
+      <w:r>
+        <w:rPr>
+          <w:color w:val="000000" w:themeColor="text1"/>
+        </w:rPr>
+        <w:t xml:space="preserve"> </w:t>
+      </w:r>
+      <w:proofErr w:type="spellStart"/>
+      <w:r>
+        <w:rPr>
+          <w:color w:val="000000" w:themeColor="text1"/>
+        </w:rPr>
+        <w:t>erfordert</w:t>
+      </w:r>
+      <w:proofErr w:type="spellEnd"/>
+      <w:r>
+        <w:rPr>
+          <w:color w:val="000000" w:themeColor="text1"/>
+        </w:rPr>
+        <w:t xml:space="preserve">.   </w:t>
+      </w:r>
+    </w:p>
+    <w:p>
+      <w:pPr>
+        <w:jc w:val="center"/>
+        <w:rPr>
+          <w:lang w:val="fr-LU"/>
+        </w:rPr>
+      </w:pPr>
+      <w:r>
+        <w:rPr>
+          <w:lang w:val="fr-LU"/>
+        </w:rPr>
+        <w:t>${</w:t>
+      </w:r>
+      <w:r>
+        <w:rPr>
+          <w:lang w:val="fr-LU"/>
+        </w:rPr>
+        <w:t>TABLE_RISKS</w:t>
+      </w:r>
+      <w:r>
+        <w:rPr>
+          <w:lang w:val="fr-LU"/>
+        </w:rPr>
+        <w:t>}</w:t>
       </w:r>
     </w:p>
     <w:p>
@@ -3748,64 +5302,40 @@
           <w:numId w:val="1"/>
         </w:numPr>
         <w:ind w:left="709"/>
-      </w:pPr>
-      <w:bookmarkStart w:id="24" w:name="_Toc450917903"/>
-      <w:bookmarkStart w:id="25" w:name="_Toc491244332"/>
-      <w:proofErr w:type="spellStart"/>
-      <w:r>
-        <w:t>Skala</w:t>
-      </w:r>
-      <w:proofErr w:type="spellEnd"/>
-      <w:r>
-        <w:t xml:space="preserve"> </w:t>
-      </w:r>
-      <w:proofErr w:type="spellStart"/>
-      <w:r>
-        <w:t>Bedrohungen</w:t>
-      </w:r>
-      <w:bookmarkEnd w:id="24"/>
-      <w:bookmarkEnd w:id="25"/>
+        <w:rPr>
+          <w:lang w:val="fr-LU"/>
+        </w:rPr>
+      </w:pPr>
+      <w:bookmarkStart w:id="32" w:name="_Toc75272111"/>
+      <w:r>
+        <w:t>Operative</w:t>
+      </w:r>
+      <w:r>
+        <w:rPr>
+          <w:rFonts w:ascii="Helvetica" w:hAnsi="Helvetica" w:cs="Helvetica"/>
+          <w:color w:val="006FBA"/>
+          <w:sz w:val="21"/>
+          <w:szCs w:val="21"/>
+          <w:shd w:val="clear" w:color="auto" w:fill="FFFFFF"/>
+        </w:rPr>
+        <w:t xml:space="preserve"> </w:t>
+      </w:r>
+      <w:proofErr w:type="spellStart"/>
+      <w:r>
+        <w:t>Risiken</w:t>
+      </w:r>
+      <w:bookmarkEnd w:id="32"/>
       <w:proofErr w:type="spellEnd"/>
     </w:p>
     <w:p>
       <w:pPr>
-        <w:spacing w:after="0"/>
-      </w:pPr>
-      <w:r>
-        <w:t xml:space="preserve">Die </w:t>
-      </w:r>
-      <w:proofErr w:type="spellStart"/>
-      <w:r>
-        <w:t>nachfolgende</w:t>
-      </w:r>
-      <w:proofErr w:type="spellEnd"/>
-      <w:r>
-        <w:t xml:space="preserve"> </w:t>
-      </w:r>
-      <w:proofErr w:type="spellStart"/>
-      <w:r>
-        <w:t>Tabelle</w:t>
-      </w:r>
-      <w:proofErr w:type="spellEnd"/>
-      <w:r>
-        <w:t xml:space="preserve"> </w:t>
-      </w:r>
-      <w:proofErr w:type="spellStart"/>
-      <w:r>
-        <w:t>enthält</w:t>
-      </w:r>
-      <w:proofErr w:type="spellEnd"/>
-      <w:r>
-        <w:t xml:space="preserve"> </w:t>
-      </w:r>
-      <w:proofErr w:type="spellStart"/>
-      <w:r>
-        <w:t>eine</w:t>
-      </w:r>
-      <w:proofErr w:type="spellEnd"/>
-      <w:r>
-        <w:t xml:space="preserve"> </w:t>
-      </w:r>
+        <w:pStyle w:val="Heading3"/>
+        <w:numPr>
+          <w:ilvl w:val="3"/>
+          <w:numId w:val="1"/>
+        </w:numPr>
+      </w:pPr>
+      <w:bookmarkStart w:id="33" w:name="_Toc75272112"/>
       <w:proofErr w:type="spellStart"/>
       <w:r>
         <w:t>Skala</w:t>
@@ -3816,980 +5346,78 @@
       </w:r>
       <w:proofErr w:type="spellStart"/>
       <w:r>
-        <w:t>für</w:t>
-      </w:r>
-      <w:proofErr w:type="spellEnd"/>
-      <w:r>
-        <w:t xml:space="preserve"> die </w:t>
-      </w:r>
-      <w:proofErr w:type="spellStart"/>
-      <w:r>
-        <w:t>Wahrscheinlichkeit</w:t>
-      </w:r>
-      <w:proofErr w:type="spellEnd"/>
-      <w:r>
-        <w:t xml:space="preserve">, </w:t>
-      </w:r>
-      <w:proofErr w:type="spellStart"/>
-      <w:r>
-        <w:t>dass</w:t>
-      </w:r>
-      <w:proofErr w:type="spellEnd"/>
-      <w:r>
-        <w:t xml:space="preserve"> </w:t>
-      </w:r>
-      <w:proofErr w:type="spellStart"/>
-      <w:r>
-        <w:t>sich</w:t>
-      </w:r>
-      <w:proofErr w:type="spellEnd"/>
-      <w:r>
-        <w:t xml:space="preserve"> </w:t>
-      </w:r>
-      <w:proofErr w:type="spellStart"/>
-      <w:r>
-        <w:t>eine</w:t>
-      </w:r>
-      <w:proofErr w:type="spellEnd"/>
-      <w:r>
-        <w:t xml:space="preserve"> </w:t>
-      </w:r>
-      <w:proofErr w:type="spellStart"/>
-      <w:r>
-        <w:t>Bedrohung</w:t>
-      </w:r>
-      <w:proofErr w:type="spellEnd"/>
-      <w:r>
-        <w:t xml:space="preserve"> </w:t>
-      </w:r>
-      <w:proofErr w:type="spellStart"/>
-      <w:r>
-        <w:t>konkretisiert</w:t>
-      </w:r>
-      <w:proofErr w:type="spellEnd"/>
-      <w:r>
-        <w:t>.</w:t>
+        <w:t>Auswirkungen</w:t>
+      </w:r>
+      <w:bookmarkEnd w:id="33"/>
+      <w:proofErr w:type="spellEnd"/>
+      <w:r>
+        <w:t xml:space="preserve"> </w:t>
       </w:r>
     </w:p>
     <w:p>
-      <w:pPr>
-        <w:spacing w:after="0"/>
-      </w:pPr>
+      <w:r>
+        <w:t>${OP_RISKS_SCALE_IMPACT}</w:t>
+      </w:r>
     </w:p>
     <w:p>
       <w:pPr>
-        <w:spacing w:after="0"/>
-        <w:rPr>
-          <w:lang w:val="fr-LU"/>
-        </w:rPr>
-      </w:pPr>
-      <w:r>
-        <w:rPr>
-          <w:lang w:val="fr-LU"/>
-        </w:rPr>
-        <w:t>${SCALE_THREAT}</w:t>
-      </w:r>
+        <w:pStyle w:val="Heading3"/>
+        <w:numPr>
+          <w:ilvl w:val="3"/>
+          <w:numId w:val="1"/>
+        </w:numPr>
+      </w:pPr>
+      <w:bookmarkStart w:id="34" w:name="_Toc75272113"/>
+      <w:proofErr w:type="spellStart"/>
+      <w:r>
+        <w:t>Wahrscheinlichkeitsskala</w:t>
+      </w:r>
+      <w:bookmarkEnd w:id="34"/>
+      <w:proofErr w:type="spellEnd"/>
     </w:p>
     <w:p>
+      <w:r>
+        <w:t>${OP_RISKS_SCALE_LIKELIHOOD}</w:t>
+      </w:r>
+    </w:p>
+    <w:p>
       <w:pPr>
         <w:pStyle w:val="Heading3"/>
         <w:numPr>
-          <w:ilvl w:val="2"/>
+          <w:ilvl w:val="3"/>
           <w:numId w:val="1"/>
         </w:numPr>
-        <w:ind w:left="709"/>
-      </w:pPr>
-      <w:bookmarkStart w:id="26" w:name="_Toc450917904"/>
-      <w:bookmarkStart w:id="27" w:name="_Toc491244333"/>
-      <w:proofErr w:type="spellStart"/>
-      <w:r>
-        <w:t>Skala</w:t>
-      </w:r>
-      <w:proofErr w:type="spellEnd"/>
-      <w:r>
-        <w:t xml:space="preserve"> </w:t>
-      </w:r>
-      <w:proofErr w:type="spellStart"/>
-      <w:r>
-        <w:t>Sicherheitslücken</w:t>
-      </w:r>
-      <w:bookmarkEnd w:id="26"/>
-      <w:bookmarkEnd w:id="27"/>
+      </w:pPr>
+      <w:bookmarkStart w:id="35" w:name="_Toc75272114"/>
+      <w:proofErr w:type="spellStart"/>
+      <w:r>
+        <w:t>Tabelle</w:t>
+      </w:r>
+      <w:proofErr w:type="spellEnd"/>
+      <w:r>
+        <w:t xml:space="preserve"> der </w:t>
+      </w:r>
+      <w:proofErr w:type="spellStart"/>
+      <w:r>
+        <w:t>Risiken</w:t>
+      </w:r>
+      <w:proofErr w:type="spellEnd"/>
+      <w:r>
+        <w:t xml:space="preserve"> und </w:t>
+      </w:r>
+      <w:proofErr w:type="spellStart"/>
+      <w:r>
+        <w:t>Risikoakzeptanzschwellen</w:t>
+      </w:r>
+      <w:bookmarkEnd w:id="35"/>
       <w:proofErr w:type="spellEnd"/>
     </w:p>
     <w:p>
       <w:pPr>
-        <w:spacing w:after="0"/>
-      </w:pPr>
-      <w:r>
-        <w:t xml:space="preserve">Die </w:t>
-      </w:r>
-      <w:proofErr w:type="spellStart"/>
-      <w:r>
-        <w:t>nachfolgende</w:t>
-      </w:r>
-      <w:proofErr w:type="spellEnd"/>
-      <w:r>
-        <w:t xml:space="preserve"> </w:t>
-      </w:r>
-      <w:proofErr w:type="spellStart"/>
-      <w:r>
-        <w:t>Tabelle</w:t>
-      </w:r>
-      <w:proofErr w:type="spellEnd"/>
-      <w:r>
-        <w:t xml:space="preserve"> </w:t>
-      </w:r>
-      <w:proofErr w:type="spellStart"/>
-      <w:r>
-        <w:t>enthält</w:t>
-      </w:r>
-      <w:proofErr w:type="spellEnd"/>
-      <w:r>
-        <w:t xml:space="preserve"> </w:t>
-      </w:r>
-      <w:proofErr w:type="spellStart"/>
-      <w:r>
-        <w:t>eine</w:t>
-      </w:r>
-      <w:proofErr w:type="spellEnd"/>
-      <w:r>
-        <w:t xml:space="preserve"> </w:t>
-      </w:r>
-      <w:proofErr w:type="spellStart"/>
-      <w:r>
-        <w:t>Skala</w:t>
-      </w:r>
-      <w:proofErr w:type="spellEnd"/>
-      <w:r>
-        <w:t xml:space="preserve">, die </w:t>
-      </w:r>
-      <w:proofErr w:type="spellStart"/>
-      <w:r>
-        <w:t>beschreibt</w:t>
-      </w:r>
-      <w:proofErr w:type="spellEnd"/>
-      <w:r>
-        <w:t xml:space="preserve">, in </w:t>
-      </w:r>
-      <w:proofErr w:type="spellStart"/>
-      <w:r>
-        <w:t>welchem</w:t>
-      </w:r>
-      <w:proofErr w:type="spellEnd"/>
-      <w:r>
-        <w:t xml:space="preserve"> </w:t>
-      </w:r>
-      <w:proofErr w:type="spellStart"/>
-      <w:r>
-        <w:t>Maße</w:t>
-      </w:r>
-      <w:proofErr w:type="spellEnd"/>
-      <w:r>
-        <w:t xml:space="preserve"> das </w:t>
-      </w:r>
-      <w:proofErr w:type="spellStart"/>
-      <w:r>
-        <w:t>betreffende</w:t>
-      </w:r>
-      <w:proofErr w:type="spellEnd"/>
-      <w:r>
-        <w:t xml:space="preserve"> Asset </w:t>
-      </w:r>
-      <w:proofErr w:type="spellStart"/>
-      <w:r>
-        <w:t>mit</w:t>
-      </w:r>
-      <w:proofErr w:type="spellEnd"/>
-      <w:r>
-        <w:t xml:space="preserve"> </w:t>
-      </w:r>
-      <w:proofErr w:type="spellStart"/>
-      <w:r>
-        <w:t>Sicherheitslücken</w:t>
-      </w:r>
-      <w:proofErr w:type="spellEnd"/>
-      <w:r>
-        <w:t xml:space="preserve"> </w:t>
-      </w:r>
-      <w:proofErr w:type="spellStart"/>
-      <w:r>
-        <w:t>behaftet</w:t>
-      </w:r>
-      <w:proofErr w:type="spellEnd"/>
-      <w:r>
-        <w:t xml:space="preserve"> </w:t>
-      </w:r>
-      <w:proofErr w:type="spellStart"/>
-      <w:proofErr w:type="gramStart"/>
-      <w:r>
-        <w:t>ist</w:t>
-      </w:r>
-      <w:proofErr w:type="spellEnd"/>
-      <w:proofErr w:type="gramEnd"/>
-      <w:r>
-        <w:t xml:space="preserve">. </w:t>
-      </w:r>
-      <w:proofErr w:type="spellStart"/>
-      <w:r>
-        <w:t>Bei</w:t>
-      </w:r>
-      <w:proofErr w:type="spellEnd"/>
-      <w:r>
-        <w:t xml:space="preserve"> der </w:t>
-      </w:r>
-      <w:proofErr w:type="spellStart"/>
-      <w:r>
-        <w:t>Einschätzung</w:t>
-      </w:r>
-      <w:proofErr w:type="spellEnd"/>
-      <w:r>
-        <w:t xml:space="preserve"> der </w:t>
-      </w:r>
-      <w:proofErr w:type="spellStart"/>
-      <w:r>
-        <w:t>Sicherheitslücken</w:t>
-      </w:r>
-      <w:proofErr w:type="spellEnd"/>
-      <w:r>
-        <w:t xml:space="preserve"> </w:t>
-      </w:r>
-      <w:proofErr w:type="spellStart"/>
-      <w:r>
-        <w:t>werden</w:t>
-      </w:r>
-      <w:proofErr w:type="spellEnd"/>
-      <w:r>
-        <w:t xml:space="preserve"> die </w:t>
-      </w:r>
-      <w:proofErr w:type="spellStart"/>
-      <w:r>
-        <w:t>bestehenden</w:t>
-      </w:r>
-      <w:proofErr w:type="spellEnd"/>
-      <w:r>
-        <w:t xml:space="preserve"> </w:t>
-      </w:r>
-      <w:proofErr w:type="spellStart"/>
-      <w:r>
-        <w:t>Sicherheitsmaßnahmen</w:t>
-      </w:r>
-      <w:proofErr w:type="spellEnd"/>
-      <w:r>
-        <w:t xml:space="preserve"> </w:t>
-      </w:r>
-      <w:proofErr w:type="spellStart"/>
-      <w:r>
-        <w:t>berücksichtigt</w:t>
-      </w:r>
-      <w:proofErr w:type="spellEnd"/>
-      <w:r>
-        <w:t>.</w:t>
-      </w:r>
-    </w:p>
-    <w:p>
-      <w:pPr>
-        <w:spacing w:after="0"/>
-      </w:pPr>
-    </w:p>
-    <w:p>
-      <w:pPr>
-        <w:rPr>
-          <w:highlight w:val="yellow"/>
-          <w:lang w:val="fr-LU"/>
-        </w:rPr>
-      </w:pPr>
-      <w:r>
-        <w:rPr>
-          <w:lang w:val="fr-LU"/>
-        </w:rPr>
-        <w:t>${SCALE_VULN}</w:t>
-      </w:r>
-    </w:p>
-    <w:p>
-      <w:pPr>
-        <w:spacing w:after="200" w:line="276" w:lineRule="auto"/>
-        <w:ind w:right="0"/>
-        <w:jc w:val="left"/>
-        <w:rPr>
-          <w:rFonts w:eastAsia="Times New Roman" w:cs="URWPalladioL-Bold"/>
-          <w:b/>
-          <w:bCs/>
-          <w:sz w:val="24"/>
-          <w:szCs w:val="24"/>
-          <w:lang w:val="fr-LU"/>
-        </w:rPr>
-      </w:pPr>
-      <w:r>
-        <w:rPr>
-          <w:lang w:val="fr-LU"/>
-        </w:rPr>
-        <w:br w:type="page"/>
-      </w:r>
-    </w:p>
-    <w:p>
-      <w:pPr>
-        <w:pStyle w:val="Heading3"/>
-        <w:numPr>
-          <w:ilvl w:val="2"/>
-          <w:numId w:val="1"/>
-        </w:numPr>
-        <w:ind w:left="709"/>
-      </w:pPr>
-      <w:bookmarkStart w:id="28" w:name="_Toc450917905"/>
-      <w:bookmarkStart w:id="29" w:name="_Toc491244334"/>
-      <w:bookmarkStart w:id="30" w:name="_GoBack"/>
-      <w:bookmarkEnd w:id="30"/>
-      <w:proofErr w:type="spellStart"/>
-      <w:r>
-        <w:lastRenderedPageBreak/>
-        <w:t>Tabelle</w:t>
-      </w:r>
-      <w:proofErr w:type="spellEnd"/>
-      <w:r>
-        <w:t xml:space="preserve"> der </w:t>
-      </w:r>
-      <w:proofErr w:type="spellStart"/>
-      <w:r>
-        <w:t>Risiken</w:t>
-      </w:r>
-      <w:proofErr w:type="spellEnd"/>
-      <w:r>
-        <w:t xml:space="preserve"> und </w:t>
-      </w:r>
-      <w:proofErr w:type="spellStart"/>
-      <w:r>
-        <w:t>Risikoakzeptanzschwellen</w:t>
-      </w:r>
-      <w:bookmarkEnd w:id="28"/>
-      <w:bookmarkEnd w:id="29"/>
-      <w:proofErr w:type="spellEnd"/>
-    </w:p>
-    <w:p>
-      <w:pPr>
-        <w:rPr>
-          <w:color w:val="000000" w:themeColor="text1"/>
-        </w:rPr>
-      </w:pPr>
-      <w:r>
-        <w:rPr>
-          <w:color w:val="000000" w:themeColor="text1"/>
-        </w:rPr>
-        <w:t xml:space="preserve">Die </w:t>
-      </w:r>
-      <w:proofErr w:type="spellStart"/>
-      <w:r>
-        <w:rPr>
-          <w:color w:val="000000" w:themeColor="text1"/>
-        </w:rPr>
-        <w:t>nachfolgende</w:t>
-      </w:r>
-      <w:proofErr w:type="spellEnd"/>
-      <w:r>
-        <w:rPr>
-          <w:color w:val="000000" w:themeColor="text1"/>
-        </w:rPr>
-        <w:t xml:space="preserve"> </w:t>
-      </w:r>
-      <w:proofErr w:type="spellStart"/>
-      <w:r>
-        <w:rPr>
-          <w:color w:val="000000" w:themeColor="text1"/>
-        </w:rPr>
-        <w:t>Tabelle</w:t>
-      </w:r>
-      <w:proofErr w:type="spellEnd"/>
-      <w:r>
-        <w:rPr>
-          <w:color w:val="000000" w:themeColor="text1"/>
-        </w:rPr>
-        <w:t xml:space="preserve"> </w:t>
-      </w:r>
-      <w:proofErr w:type="spellStart"/>
-      <w:r>
-        <w:rPr>
-          <w:color w:val="000000" w:themeColor="text1"/>
-        </w:rPr>
-        <w:t>enthält</w:t>
-      </w:r>
-      <w:proofErr w:type="spellEnd"/>
-      <w:r>
-        <w:rPr>
-          <w:color w:val="000000" w:themeColor="text1"/>
-        </w:rPr>
-        <w:t xml:space="preserve"> die </w:t>
-      </w:r>
-      <w:proofErr w:type="spellStart"/>
-      <w:r>
-        <w:rPr>
-          <w:color w:val="000000" w:themeColor="text1"/>
-        </w:rPr>
-        <w:t>Berechnung</w:t>
-      </w:r>
-      <w:proofErr w:type="spellEnd"/>
-      <w:r>
-        <w:rPr>
-          <w:color w:val="000000" w:themeColor="text1"/>
-        </w:rPr>
-        <w:t xml:space="preserve"> der </w:t>
-      </w:r>
-      <w:proofErr w:type="spellStart"/>
-      <w:r>
-        <w:rPr>
-          <w:color w:val="000000" w:themeColor="text1"/>
-        </w:rPr>
-        <w:t>Risiken</w:t>
-      </w:r>
-      <w:proofErr w:type="spellEnd"/>
-      <w:r>
-        <w:rPr>
-          <w:color w:val="000000" w:themeColor="text1"/>
-        </w:rPr>
-        <w:t xml:space="preserve">. Die </w:t>
-      </w:r>
-      <w:proofErr w:type="spellStart"/>
-      <w:r>
-        <w:rPr>
-          <w:color w:val="000000" w:themeColor="text1"/>
-        </w:rPr>
-        <w:t>Farben</w:t>
-      </w:r>
-      <w:proofErr w:type="spellEnd"/>
-      <w:r>
-        <w:rPr>
-          <w:color w:val="000000" w:themeColor="text1"/>
-        </w:rPr>
-        <w:t xml:space="preserve"> </w:t>
-      </w:r>
-      <w:proofErr w:type="spellStart"/>
-      <w:r>
-        <w:rPr>
-          <w:color w:val="000000" w:themeColor="text1"/>
-        </w:rPr>
-        <w:t>dienen</w:t>
-      </w:r>
-      <w:proofErr w:type="spellEnd"/>
-      <w:r>
-        <w:rPr>
-          <w:color w:val="000000" w:themeColor="text1"/>
-        </w:rPr>
-        <w:t xml:space="preserve"> </w:t>
-      </w:r>
-      <w:proofErr w:type="spellStart"/>
-      <w:r>
-        <w:rPr>
-          <w:color w:val="000000" w:themeColor="text1"/>
-        </w:rPr>
-        <w:t>lediglich</w:t>
-      </w:r>
-      <w:proofErr w:type="spellEnd"/>
-      <w:r>
-        <w:rPr>
-          <w:color w:val="000000" w:themeColor="text1"/>
-        </w:rPr>
-        <w:t xml:space="preserve"> der </w:t>
-      </w:r>
-      <w:proofErr w:type="spellStart"/>
-      <w:r>
-        <w:rPr>
-          <w:color w:val="000000" w:themeColor="text1"/>
-        </w:rPr>
-        <w:t>Orientierung</w:t>
-      </w:r>
-      <w:proofErr w:type="spellEnd"/>
-      <w:r>
-        <w:rPr>
-          <w:color w:val="000000" w:themeColor="text1"/>
-        </w:rPr>
-        <w:t xml:space="preserve"> und </w:t>
-      </w:r>
-      <w:proofErr w:type="spellStart"/>
-      <w:r>
-        <w:rPr>
-          <w:color w:val="000000" w:themeColor="text1"/>
-        </w:rPr>
-        <w:t>können</w:t>
-      </w:r>
-      <w:proofErr w:type="spellEnd"/>
-      <w:r>
-        <w:rPr>
-          <w:color w:val="000000" w:themeColor="text1"/>
-        </w:rPr>
-        <w:t xml:space="preserve"> </w:t>
-      </w:r>
-      <w:proofErr w:type="spellStart"/>
-      <w:r>
-        <w:rPr>
-          <w:color w:val="000000" w:themeColor="text1"/>
-        </w:rPr>
-        <w:t>vom</w:t>
-      </w:r>
-      <w:proofErr w:type="spellEnd"/>
-      <w:r>
-        <w:rPr>
-          <w:color w:val="000000" w:themeColor="text1"/>
-        </w:rPr>
-        <w:t xml:space="preserve"> </w:t>
-      </w:r>
-      <w:proofErr w:type="spellStart"/>
-      <w:r>
-        <w:rPr>
-          <w:color w:val="000000" w:themeColor="text1"/>
-        </w:rPr>
-        <w:t>Verwaltungsrat</w:t>
-      </w:r>
-      <w:proofErr w:type="spellEnd"/>
-      <w:r>
-        <w:rPr>
-          <w:color w:val="000000" w:themeColor="text1"/>
-        </w:rPr>
-        <w:t>/</w:t>
-      </w:r>
-      <w:proofErr w:type="spellStart"/>
-      <w:r>
-        <w:rPr>
-          <w:color w:val="000000" w:themeColor="text1"/>
-        </w:rPr>
-        <w:t>Führungsgremium</w:t>
-      </w:r>
-      <w:proofErr w:type="spellEnd"/>
-      <w:r>
-        <w:rPr>
-          <w:color w:val="000000" w:themeColor="text1"/>
-        </w:rPr>
-        <w:t xml:space="preserve"> </w:t>
-      </w:r>
-      <w:proofErr w:type="spellStart"/>
-      <w:r>
-        <w:rPr>
-          <w:color w:val="000000" w:themeColor="text1"/>
-        </w:rPr>
-        <w:t>übernommen</w:t>
-      </w:r>
-      <w:proofErr w:type="spellEnd"/>
-      <w:r>
-        <w:rPr>
-          <w:color w:val="000000" w:themeColor="text1"/>
-        </w:rPr>
-        <w:t xml:space="preserve"> </w:t>
-      </w:r>
-      <w:proofErr w:type="spellStart"/>
-      <w:proofErr w:type="gramStart"/>
-      <w:r>
-        <w:rPr>
-          <w:color w:val="000000" w:themeColor="text1"/>
-        </w:rPr>
-        <w:t>oder</w:t>
-      </w:r>
-      <w:proofErr w:type="spellEnd"/>
-      <w:proofErr w:type="gramEnd"/>
-      <w:r>
-        <w:rPr>
-          <w:color w:val="000000" w:themeColor="text1"/>
-        </w:rPr>
-        <w:t xml:space="preserve"> </w:t>
-      </w:r>
-      <w:proofErr w:type="spellStart"/>
-      <w:r>
-        <w:rPr>
-          <w:color w:val="000000" w:themeColor="text1"/>
-        </w:rPr>
-        <w:t>geändert</w:t>
-      </w:r>
-      <w:proofErr w:type="spellEnd"/>
-      <w:r>
-        <w:rPr>
-          <w:color w:val="000000" w:themeColor="text1"/>
-        </w:rPr>
-        <w:t xml:space="preserve"> </w:t>
-      </w:r>
-      <w:proofErr w:type="spellStart"/>
-      <w:r>
-        <w:rPr>
-          <w:color w:val="000000" w:themeColor="text1"/>
-        </w:rPr>
-        <w:t>werden</w:t>
-      </w:r>
-      <w:proofErr w:type="spellEnd"/>
-      <w:r>
-        <w:rPr>
-          <w:color w:val="000000" w:themeColor="text1"/>
-        </w:rPr>
-        <w:t xml:space="preserve">. </w:t>
-      </w:r>
-    </w:p>
-    <w:p>
-      <w:pPr>
-        <w:ind w:firstLine="709"/>
-        <w:rPr>
-          <w:color w:val="000000" w:themeColor="text1"/>
-        </w:rPr>
-      </w:pPr>
-      <w:proofErr w:type="gramStart"/>
-      <w:r>
-        <w:rPr>
-          <w:color w:val="000000" w:themeColor="text1"/>
-        </w:rPr>
-        <w:t>Rot </w:t>
-      </w:r>
-      <w:r>
-        <w:rPr>
-          <w:color w:val="000000" w:themeColor="text1"/>
-        </w:rPr>
-        <w:t>:</w:t>
-      </w:r>
-      <w:proofErr w:type="gramEnd"/>
-      <w:r>
-        <w:rPr>
-          <w:color w:val="000000" w:themeColor="text1"/>
-        </w:rPr>
-        <w:t xml:space="preserve"> </w:t>
-      </w:r>
-      <w:proofErr w:type="spellStart"/>
-      <w:r>
-        <w:rPr>
-          <w:color w:val="000000" w:themeColor="text1"/>
-        </w:rPr>
-        <w:t>Inakzeptables</w:t>
-      </w:r>
-      <w:proofErr w:type="spellEnd"/>
-      <w:r>
-        <w:rPr>
-          <w:color w:val="000000" w:themeColor="text1"/>
-        </w:rPr>
-        <w:t xml:space="preserve"> </w:t>
-      </w:r>
-      <w:proofErr w:type="spellStart"/>
-      <w:r>
-        <w:rPr>
-          <w:color w:val="000000" w:themeColor="text1"/>
-        </w:rPr>
-        <w:t>Risiko</w:t>
-      </w:r>
-      <w:proofErr w:type="spellEnd"/>
-      <w:r>
-        <w:rPr>
-          <w:color w:val="000000" w:themeColor="text1"/>
-        </w:rPr>
-        <w:t xml:space="preserve">, </w:t>
-      </w:r>
-      <w:proofErr w:type="spellStart"/>
-      <w:r>
-        <w:rPr>
-          <w:color w:val="000000" w:themeColor="text1"/>
-        </w:rPr>
-        <w:t>dem</w:t>
-      </w:r>
-      <w:proofErr w:type="spellEnd"/>
-      <w:r>
-        <w:rPr>
-          <w:color w:val="000000" w:themeColor="text1"/>
-        </w:rPr>
-        <w:t xml:space="preserve"> </w:t>
-      </w:r>
-      <w:proofErr w:type="spellStart"/>
-      <w:r>
-        <w:rPr>
-          <w:color w:val="000000" w:themeColor="text1"/>
-        </w:rPr>
-        <w:t>entgegengewirkt</w:t>
-      </w:r>
-      <w:proofErr w:type="spellEnd"/>
-      <w:r>
-        <w:rPr>
-          <w:color w:val="000000" w:themeColor="text1"/>
-        </w:rPr>
-        <w:t xml:space="preserve"> </w:t>
-      </w:r>
-      <w:proofErr w:type="spellStart"/>
-      <w:r>
-        <w:rPr>
-          <w:color w:val="000000" w:themeColor="text1"/>
-        </w:rPr>
-        <w:t>werden</w:t>
-      </w:r>
-      <w:proofErr w:type="spellEnd"/>
-      <w:r>
-        <w:rPr>
-          <w:color w:val="000000" w:themeColor="text1"/>
-        </w:rPr>
-        <w:t xml:space="preserve"> muss.</w:t>
-      </w:r>
-    </w:p>
-    <w:p>
-      <w:pPr>
-        <w:ind w:left="2125" w:hanging="1416"/>
-        <w:rPr>
-          <w:color w:val="000000" w:themeColor="text1"/>
-        </w:rPr>
-      </w:pPr>
-      <w:r>
-        <w:rPr>
-          <w:color w:val="000000" w:themeColor="text1"/>
-        </w:rPr>
-        <w:t xml:space="preserve">Orange: </w:t>
-      </w:r>
-      <w:proofErr w:type="spellStart"/>
-      <w:r>
-        <w:rPr>
-          <w:color w:val="000000" w:themeColor="text1"/>
-        </w:rPr>
-        <w:t>Mittleres</w:t>
-      </w:r>
-      <w:proofErr w:type="spellEnd"/>
-      <w:r>
-        <w:rPr>
-          <w:color w:val="000000" w:themeColor="text1"/>
-        </w:rPr>
-        <w:t xml:space="preserve"> </w:t>
-      </w:r>
-      <w:proofErr w:type="spellStart"/>
-      <w:r>
-        <w:rPr>
-          <w:color w:val="000000" w:themeColor="text1"/>
-        </w:rPr>
-        <w:t>Risiko</w:t>
-      </w:r>
-      <w:proofErr w:type="spellEnd"/>
-      <w:r>
-        <w:rPr>
-          <w:color w:val="000000" w:themeColor="text1"/>
-        </w:rPr>
-        <w:t xml:space="preserve">, </w:t>
-      </w:r>
-      <w:proofErr w:type="spellStart"/>
-      <w:r>
-        <w:rPr>
-          <w:color w:val="000000" w:themeColor="text1"/>
-        </w:rPr>
-        <w:t>dem</w:t>
-      </w:r>
-      <w:proofErr w:type="spellEnd"/>
-      <w:r>
-        <w:rPr>
-          <w:color w:val="000000" w:themeColor="text1"/>
-        </w:rPr>
-        <w:t xml:space="preserve"> </w:t>
-      </w:r>
-      <w:proofErr w:type="spellStart"/>
-      <w:r>
-        <w:rPr>
-          <w:color w:val="000000" w:themeColor="text1"/>
-        </w:rPr>
-        <w:t>fallabhängig</w:t>
-      </w:r>
-      <w:proofErr w:type="spellEnd"/>
-      <w:r>
-        <w:rPr>
-          <w:color w:val="000000" w:themeColor="text1"/>
-        </w:rPr>
-        <w:t xml:space="preserve"> </w:t>
-      </w:r>
-      <w:proofErr w:type="spellStart"/>
-      <w:r>
-        <w:rPr>
-          <w:color w:val="000000" w:themeColor="text1"/>
-        </w:rPr>
-        <w:t>entgegengewirkt</w:t>
-      </w:r>
-      <w:proofErr w:type="spellEnd"/>
-      <w:r>
-        <w:rPr>
-          <w:color w:val="000000" w:themeColor="text1"/>
-        </w:rPr>
-        <w:t xml:space="preserve"> </w:t>
-      </w:r>
-      <w:proofErr w:type="spellStart"/>
-      <w:r>
-        <w:rPr>
-          <w:color w:val="000000" w:themeColor="text1"/>
-        </w:rPr>
-        <w:t>werden</w:t>
-      </w:r>
-      <w:proofErr w:type="spellEnd"/>
-      <w:r>
-        <w:rPr>
-          <w:color w:val="000000" w:themeColor="text1"/>
-        </w:rPr>
-        <w:t xml:space="preserve"> </w:t>
-      </w:r>
-      <w:proofErr w:type="spellStart"/>
-      <w:r>
-        <w:rPr>
-          <w:color w:val="000000" w:themeColor="text1"/>
-        </w:rPr>
-        <w:t>sollte</w:t>
-      </w:r>
-      <w:proofErr w:type="spellEnd"/>
-      <w:r>
-        <w:rPr>
-          <w:color w:val="000000" w:themeColor="text1"/>
-        </w:rPr>
-        <w:t xml:space="preserve"> </w:t>
-      </w:r>
-      <w:proofErr w:type="spellStart"/>
-      <w:proofErr w:type="gramStart"/>
-      <w:r>
-        <w:rPr>
-          <w:color w:val="000000" w:themeColor="text1"/>
-        </w:rPr>
-        <w:t>oder</w:t>
-      </w:r>
-      <w:proofErr w:type="spellEnd"/>
-      <w:proofErr w:type="gramEnd"/>
-      <w:r>
-        <w:rPr>
-          <w:color w:val="000000" w:themeColor="text1"/>
-        </w:rPr>
-        <w:t xml:space="preserve"> </w:t>
-      </w:r>
-      <w:proofErr w:type="spellStart"/>
-      <w:r>
-        <w:rPr>
-          <w:color w:val="000000" w:themeColor="text1"/>
-        </w:rPr>
-        <w:t>kann</w:t>
-      </w:r>
-      <w:proofErr w:type="spellEnd"/>
-      <w:r>
-        <w:rPr>
-          <w:color w:val="000000" w:themeColor="text1"/>
-        </w:rPr>
-        <w:t>.</w:t>
-      </w:r>
-    </w:p>
-    <w:p>
-      <w:pPr>
-        <w:ind w:firstLine="709"/>
-        <w:rPr>
-          <w:color w:val="000000" w:themeColor="text1"/>
-        </w:rPr>
-      </w:pPr>
-      <w:proofErr w:type="spellStart"/>
-      <w:proofErr w:type="gramStart"/>
-      <w:r>
-        <w:rPr>
-          <w:color w:val="000000" w:themeColor="text1"/>
-        </w:rPr>
-        <w:t>Grün</w:t>
-      </w:r>
-      <w:proofErr w:type="spellEnd"/>
-      <w:r>
-        <w:rPr>
-          <w:color w:val="000000" w:themeColor="text1"/>
-        </w:rPr>
-        <w:t> :</w:t>
-      </w:r>
-      <w:proofErr w:type="gramEnd"/>
-      <w:r>
-        <w:rPr>
-          <w:color w:val="000000" w:themeColor="text1"/>
-        </w:rPr>
-        <w:t xml:space="preserve"> </w:t>
-      </w:r>
-      <w:proofErr w:type="spellStart"/>
-      <w:r>
-        <w:rPr>
-          <w:color w:val="000000" w:themeColor="text1"/>
-        </w:rPr>
-        <w:t>Geringes</w:t>
-      </w:r>
-      <w:proofErr w:type="spellEnd"/>
-      <w:r>
-        <w:rPr>
-          <w:color w:val="000000" w:themeColor="text1"/>
-        </w:rPr>
-        <w:t xml:space="preserve"> </w:t>
-      </w:r>
-      <w:proofErr w:type="spellStart"/>
-      <w:r>
-        <w:rPr>
-          <w:color w:val="000000" w:themeColor="text1"/>
-        </w:rPr>
-        <w:t>Risiko</w:t>
-      </w:r>
-      <w:proofErr w:type="spellEnd"/>
-      <w:r>
-        <w:rPr>
-          <w:color w:val="000000" w:themeColor="text1"/>
-        </w:rPr>
-        <w:t xml:space="preserve">, das </w:t>
-      </w:r>
-      <w:proofErr w:type="spellStart"/>
-      <w:r>
-        <w:rPr>
-          <w:color w:val="000000" w:themeColor="text1"/>
-        </w:rPr>
-        <w:t>kein</w:t>
-      </w:r>
-      <w:proofErr w:type="spellEnd"/>
-      <w:r>
-        <w:rPr>
-          <w:color w:val="000000" w:themeColor="text1"/>
-        </w:rPr>
-        <w:t xml:space="preserve"> </w:t>
-      </w:r>
-      <w:proofErr w:type="spellStart"/>
-      <w:r>
-        <w:rPr>
-          <w:color w:val="000000" w:themeColor="text1"/>
-        </w:rPr>
-        <w:t>Handeln</w:t>
-      </w:r>
-      <w:proofErr w:type="spellEnd"/>
-      <w:r>
-        <w:rPr>
-          <w:color w:val="000000" w:themeColor="text1"/>
-        </w:rPr>
-        <w:t xml:space="preserve"> </w:t>
-      </w:r>
-      <w:proofErr w:type="spellStart"/>
-      <w:r>
-        <w:rPr>
-          <w:color w:val="000000" w:themeColor="text1"/>
-        </w:rPr>
-        <w:t>erfordert</w:t>
-      </w:r>
-      <w:proofErr w:type="spellEnd"/>
-      <w:r>
-        <w:rPr>
-          <w:color w:val="000000" w:themeColor="text1"/>
-        </w:rPr>
-        <w:t xml:space="preserve">.   </w:t>
-      </w:r>
-    </w:p>
-    <w:p>
-      <w:pPr>
-        <w:ind w:firstLine="709"/>
-        <w:rPr>
-          <w:color w:val="000000" w:themeColor="text1"/>
-        </w:rPr>
-      </w:pPr>
-    </w:p>
-    <w:p>
-      <w:pPr>
         <w:jc w:val="center"/>
-        <w:rPr>
-          <w:lang w:val="fr-LU"/>
-        </w:rPr>
-      </w:pPr>
-      <w:r>
-        <w:rPr>
-          <w:lang w:val="fr-LU"/>
-        </w:rPr>
-        <w:t>${</w:t>
-      </w:r>
-      <w:r>
-        <w:rPr>
-          <w:lang w:val="fr-LU"/>
-        </w:rPr>
-        <w:t>TABLE_RISKS</w:t>
-      </w:r>
-      <w:r>
-        <w:rPr>
-          <w:lang w:val="fr-LU"/>
-        </w:rPr>
-        <w:t>}</w:t>
+      </w:pPr>
+      <w:r>
+        <w:t>${TABLE_OP_RISKS}</w:t>
       </w:r>
     </w:p>
     <w:p>
@@ -4800,8 +5428,8 @@
           <w:numId w:val="1"/>
         </w:numPr>
       </w:pPr>
-      <w:bookmarkStart w:id="31" w:name="_Toc450917906"/>
-      <w:bookmarkStart w:id="32" w:name="_Toc491244335"/>
+      <w:bookmarkStart w:id="36" w:name="_Toc450917906"/>
+      <w:bookmarkStart w:id="37" w:name="_Toc75272115"/>
       <w:proofErr w:type="spellStart"/>
       <w:r>
         <w:t>Bewertung</w:t>
@@ -4822,8 +5450,8 @@
       <w:r>
         <w:t>Bedrohungen</w:t>
       </w:r>
-      <w:bookmarkEnd w:id="31"/>
-      <w:bookmarkEnd w:id="32"/>
+      <w:bookmarkEnd w:id="36"/>
+      <w:bookmarkEnd w:id="37"/>
       <w:proofErr w:type="spellEnd"/>
       <w:r>
         <w:t xml:space="preserve"> </w:t>
@@ -4933,7 +5561,7 @@
       <w:pPr>
         <w:pStyle w:val="Heading1"/>
       </w:pPr>
-      <w:bookmarkStart w:id="33" w:name="_Toc491244336"/>
+      <w:bookmarkStart w:id="38" w:name="_Toc75272116"/>
       <w:proofErr w:type="spellStart"/>
       <w:r>
         <w:lastRenderedPageBreak/>
@@ -4947,7 +5575,7 @@
       <w:r>
         <w:t>Informationsbeschaffung</w:t>
       </w:r>
-      <w:bookmarkEnd w:id="33"/>
+      <w:bookmarkEnd w:id="38"/>
       <w:proofErr w:type="spellEnd"/>
     </w:p>
     <w:p>
@@ -4969,9 +5597,9 @@
       <w:pPr>
         <w:pStyle w:val="Heading1"/>
       </w:pPr>
-      <w:bookmarkStart w:id="34" w:name="_Toc450917916"/>
-      <w:bookmarkStart w:id="35" w:name="_Toc488826825"/>
-      <w:bookmarkStart w:id="36" w:name="_Toc491244337"/>
+      <w:bookmarkStart w:id="39" w:name="_Toc450917916"/>
+      <w:bookmarkStart w:id="40" w:name="_Toc488826825"/>
+      <w:bookmarkStart w:id="41" w:name="_Toc75272117"/>
       <w:proofErr w:type="spellStart"/>
       <w:r>
         <w:lastRenderedPageBreak/>
@@ -4993,9 +5621,9 @@
       <w:r>
         <w:t>Tendenzen</w:t>
       </w:r>
-      <w:bookmarkEnd w:id="34"/>
-      <w:bookmarkEnd w:id="35"/>
-      <w:bookmarkEnd w:id="36"/>
+      <w:bookmarkEnd w:id="39"/>
+      <w:bookmarkEnd w:id="40"/>
+      <w:bookmarkEnd w:id="41"/>
       <w:proofErr w:type="spellEnd"/>
     </w:p>
     <w:p>
@@ -5012,9 +5640,9 @@
       <w:pPr>
         <w:pStyle w:val="Heading1"/>
       </w:pPr>
-      <w:bookmarkStart w:id="37" w:name="_Toc450917917"/>
-      <w:bookmarkStart w:id="38" w:name="_Toc488826826"/>
-      <w:bookmarkStart w:id="39" w:name="_Toc491244338"/>
+      <w:bookmarkStart w:id="42" w:name="_Toc450917917"/>
+      <w:bookmarkStart w:id="43" w:name="_Toc488826826"/>
+      <w:bookmarkStart w:id="44" w:name="_Toc75272118"/>
       <w:proofErr w:type="spellStart"/>
       <w:r>
         <w:lastRenderedPageBreak/>
@@ -5036,9 +5664,9 @@
       <w:r>
         <w:t>Bedrohungen</w:t>
       </w:r>
-      <w:bookmarkEnd w:id="37"/>
-      <w:bookmarkEnd w:id="38"/>
-      <w:bookmarkEnd w:id="39"/>
+      <w:bookmarkEnd w:id="42"/>
+      <w:bookmarkEnd w:id="43"/>
+      <w:bookmarkEnd w:id="44"/>
       <w:proofErr w:type="spellEnd"/>
     </w:p>
     <w:p>
@@ -5291,7 +5919,7 @@
         <w:noProof/>
         <w:color w:val="auto"/>
       </w:rPr>
-      <w:t>7</w:t>
+      <w:t>5</w:t>
     </w:r>
     <w:r>
       <w:rPr>

</xml_diff>

<commit_message>
Uddated 3th deliverable with new Op risks scales tags
</commit_message>
<xml_diff>
--- a/deliveries/cases/DE/1.docx
+++ b/deliveries/cases/DE/1.docx
@@ -977,7 +977,7 @@
           <w:r>
             <w:fldChar w:fldCharType="separate"/>
           </w:r>
-          <w:hyperlink w:anchor="_Toc75272100" w:history="1">
+          <w:hyperlink w:anchor="_Toc75418871" w:history="1">
             <w:r>
               <w:rPr>
                 <w:rStyle w:val="Hyperlink"/>
@@ -1025,7 +1025,7 @@
                 <w:noProof/>
                 <w:webHidden/>
               </w:rPr>
-              <w:instrText xml:space="preserve"> PAGEREF _Toc75272100 \h </w:instrText>
+              <w:instrText xml:space="preserve"> PAGEREF _Toc75418871 \h </w:instrText>
             </w:r>
             <w:r>
               <w:rPr>
@@ -1072,7 +1072,7 @@
               <w:lang w:eastAsia="en-US"/>
             </w:rPr>
           </w:pPr>
-          <w:hyperlink w:anchor="_Toc75272101" w:history="1">
+          <w:hyperlink w:anchor="_Toc75418872" w:history="1">
             <w:r>
               <w:rPr>
                 <w:rStyle w:val="Hyperlink"/>
@@ -1119,7 +1119,7 @@
                 <w:noProof/>
                 <w:webHidden/>
               </w:rPr>
-              <w:instrText xml:space="preserve"> PAGEREF _Toc75272101 \h </w:instrText>
+              <w:instrText xml:space="preserve"> PAGEREF _Toc75418872 \h </w:instrText>
             </w:r>
             <w:r>
               <w:rPr>
@@ -1166,7 +1166,7 @@
               <w:lang w:eastAsia="en-US"/>
             </w:rPr>
           </w:pPr>
-          <w:hyperlink w:anchor="_Toc75272102" w:history="1">
+          <w:hyperlink w:anchor="_Toc75418873" w:history="1">
             <w:r>
               <w:rPr>
                 <w:rStyle w:val="Hyperlink"/>
@@ -1214,7 +1214,7 @@
                 <w:noProof/>
                 <w:webHidden/>
               </w:rPr>
-              <w:instrText xml:space="preserve"> PAGEREF _Toc75272102 \h </w:instrText>
+              <w:instrText xml:space="preserve"> PAGEREF _Toc75418873 \h </w:instrText>
             </w:r>
             <w:r>
               <w:rPr>
@@ -1263,7 +1263,7 @@
               <w:lang w:eastAsia="en-US"/>
             </w:rPr>
           </w:pPr>
-          <w:hyperlink w:anchor="_Toc75272103" w:history="1">
+          <w:hyperlink w:anchor="_Toc75418874" w:history="1">
             <w:r>
               <w:rPr>
                 <w:rStyle w:val="Hyperlink"/>
@@ -1311,7 +1311,7 @@
                 <w:noProof/>
                 <w:webHidden/>
               </w:rPr>
-              <w:instrText xml:space="preserve"> PAGEREF _Toc75272103 \h </w:instrText>
+              <w:instrText xml:space="preserve"> PAGEREF _Toc75418874 \h </w:instrText>
             </w:r>
             <w:r>
               <w:rPr>
@@ -1358,7 +1358,7 @@
               <w:lang w:eastAsia="en-US"/>
             </w:rPr>
           </w:pPr>
-          <w:hyperlink w:anchor="_Toc75272104" w:history="1">
+          <w:hyperlink w:anchor="_Toc75418875" w:history="1">
             <w:r>
               <w:rPr>
                 <w:rStyle w:val="Hyperlink"/>
@@ -1406,7 +1406,7 @@
                 <w:noProof/>
                 <w:webHidden/>
               </w:rPr>
-              <w:instrText xml:space="preserve"> PAGEREF _Toc75272104 \h </w:instrText>
+              <w:instrText xml:space="preserve"> PAGEREF _Toc75418875 \h </w:instrText>
             </w:r>
             <w:r>
               <w:rPr>
@@ -1453,7 +1453,7 @@
               <w:lang w:eastAsia="en-US"/>
             </w:rPr>
           </w:pPr>
-          <w:hyperlink w:anchor="_Toc75272105" w:history="1">
+          <w:hyperlink w:anchor="_Toc75418876" w:history="1">
             <w:r>
               <w:rPr>
                 <w:rStyle w:val="Hyperlink"/>
@@ -1500,7 +1500,7 @@
                 <w:noProof/>
                 <w:webHidden/>
               </w:rPr>
-              <w:instrText xml:space="preserve"> PAGEREF _Toc75272105 \h </w:instrText>
+              <w:instrText xml:space="preserve"> PAGEREF _Toc75418876 \h </w:instrText>
             </w:r>
             <w:r>
               <w:rPr>
@@ -1548,7 +1548,7 @@
               <w:lang w:eastAsia="en-US"/>
             </w:rPr>
           </w:pPr>
-          <w:hyperlink w:anchor="_Toc75272106" w:history="1">
+          <w:hyperlink w:anchor="_Toc75418877" w:history="1">
             <w:r>
               <w:rPr>
                 <w:rStyle w:val="Hyperlink"/>
@@ -1595,7 +1595,7 @@
                 <w:noProof/>
                 <w:webHidden/>
               </w:rPr>
-              <w:instrText xml:space="preserve"> PAGEREF _Toc75272106 \h </w:instrText>
+              <w:instrText xml:space="preserve"> PAGEREF _Toc75418877 \h </w:instrText>
             </w:r>
             <w:r>
               <w:rPr>
@@ -1643,7 +1643,7 @@
               <w:lang w:eastAsia="en-US"/>
             </w:rPr>
           </w:pPr>
-          <w:hyperlink w:anchor="_Toc75272107" w:history="1">
+          <w:hyperlink w:anchor="_Toc75418878" w:history="1">
             <w:r>
               <w:rPr>
                 <w:rStyle w:val="Hyperlink"/>
@@ -1690,7 +1690,7 @@
                 <w:noProof/>
                 <w:webHidden/>
               </w:rPr>
-              <w:instrText xml:space="preserve"> PAGEREF _Toc75272107 \h </w:instrText>
+              <w:instrText xml:space="preserve"> PAGEREF _Toc75418878 \h </w:instrText>
             </w:r>
             <w:r>
               <w:rPr>
@@ -1738,7 +1738,7 @@
               <w:lang w:eastAsia="en-US"/>
             </w:rPr>
           </w:pPr>
-          <w:hyperlink w:anchor="_Toc75272108" w:history="1">
+          <w:hyperlink w:anchor="_Toc75418879" w:history="1">
             <w:r>
               <w:rPr>
                 <w:rStyle w:val="Hyperlink"/>
@@ -1785,7 +1785,7 @@
                 <w:noProof/>
                 <w:webHidden/>
               </w:rPr>
-              <w:instrText xml:space="preserve"> PAGEREF _Toc75272108 \h </w:instrText>
+              <w:instrText xml:space="preserve"> PAGEREF _Toc75418879 \h </w:instrText>
             </w:r>
             <w:r>
               <w:rPr>
@@ -1833,7 +1833,7 @@
               <w:lang w:eastAsia="en-US"/>
             </w:rPr>
           </w:pPr>
-          <w:hyperlink w:anchor="_Toc75272109" w:history="1">
+          <w:hyperlink w:anchor="_Toc75418880" w:history="1">
             <w:r>
               <w:rPr>
                 <w:rStyle w:val="Hyperlink"/>
@@ -1880,7 +1880,7 @@
                 <w:noProof/>
                 <w:webHidden/>
               </w:rPr>
-              <w:instrText xml:space="preserve"> PAGEREF _Toc75272109 \h </w:instrText>
+              <w:instrText xml:space="preserve"> PAGEREF _Toc75418880 \h </w:instrText>
             </w:r>
             <w:r>
               <w:rPr>
@@ -1928,7 +1928,7 @@
               <w:lang w:eastAsia="en-US"/>
             </w:rPr>
           </w:pPr>
-          <w:hyperlink w:anchor="_Toc75272110" w:history="1">
+          <w:hyperlink w:anchor="_Toc75418881" w:history="1">
             <w:r>
               <w:rPr>
                 <w:rStyle w:val="Hyperlink"/>
@@ -1954,7 +1954,7 @@
                 <w:rStyle w:val="Hyperlink"/>
                 <w:noProof/>
               </w:rPr>
-              <w:t>Tabelle der Risiken und Risikoakzeptanzschwellen</w:t>
+              <w:t>Risikoakzeptanzschwellen</w:t>
             </w:r>
             <w:r>
               <w:rPr>
@@ -1975,7 +1975,7 @@
                 <w:noProof/>
                 <w:webHidden/>
               </w:rPr>
-              <w:instrText xml:space="preserve"> PAGEREF _Toc75272110 \h </w:instrText>
+              <w:instrText xml:space="preserve"> PAGEREF _Toc75418881 \h </w:instrText>
             </w:r>
             <w:r>
               <w:rPr>
@@ -2023,7 +2023,7 @@
               <w:lang w:eastAsia="en-US"/>
             </w:rPr>
           </w:pPr>
-          <w:hyperlink w:anchor="_Toc75272111" w:history="1">
+          <w:hyperlink w:anchor="_Toc75418882" w:history="1">
             <w:r>
               <w:rPr>
                 <w:rStyle w:val="Hyperlink"/>
@@ -2086,7 +2086,7 @@
                 <w:noProof/>
                 <w:webHidden/>
               </w:rPr>
-              <w:instrText xml:space="preserve"> PAGEREF _Toc75272111 \h </w:instrText>
+              <w:instrText xml:space="preserve"> PAGEREF _Toc75418882 \h </w:instrText>
             </w:r>
             <w:r>
               <w:rPr>
@@ -2134,7 +2134,7 @@
               <w:lang w:eastAsia="en-US"/>
             </w:rPr>
           </w:pPr>
-          <w:hyperlink w:anchor="_Toc75272112" w:history="1">
+          <w:hyperlink w:anchor="_Toc75418883" w:history="1">
             <w:r>
               <w:rPr>
                 <w:rStyle w:val="Hyperlink"/>
@@ -2181,7 +2181,7 @@
                 <w:noProof/>
                 <w:webHidden/>
               </w:rPr>
-              <w:instrText xml:space="preserve"> PAGEREF _Toc75272112 \h </w:instrText>
+              <w:instrText xml:space="preserve"> PAGEREF _Toc75418883 \h </w:instrText>
             </w:r>
             <w:r>
               <w:rPr>
@@ -2229,7 +2229,7 @@
               <w:lang w:eastAsia="en-US"/>
             </w:rPr>
           </w:pPr>
-          <w:hyperlink w:anchor="_Toc75272113" w:history="1">
+          <w:hyperlink w:anchor="_Toc75418884" w:history="1">
             <w:r>
               <w:rPr>
                 <w:rStyle w:val="Hyperlink"/>
@@ -2276,7 +2276,7 @@
                 <w:noProof/>
                 <w:webHidden/>
               </w:rPr>
-              <w:instrText xml:space="preserve"> PAGEREF _Toc75272113 \h </w:instrText>
+              <w:instrText xml:space="preserve"> PAGEREF _Toc75418884 \h </w:instrText>
             </w:r>
             <w:r>
               <w:rPr>
@@ -2324,7 +2324,7 @@
               <w:lang w:eastAsia="en-US"/>
             </w:rPr>
           </w:pPr>
-          <w:hyperlink w:anchor="_Toc75272114" w:history="1">
+          <w:hyperlink w:anchor="_Toc75418885" w:history="1">
             <w:r>
               <w:rPr>
                 <w:rStyle w:val="Hyperlink"/>
@@ -2350,7 +2350,7 @@
                 <w:rStyle w:val="Hyperlink"/>
                 <w:noProof/>
               </w:rPr>
-              <w:t>Tabelle der Risiken und Risikoakzeptanzschwellen</w:t>
+              <w:t>Risikoakzeptanzschwellen</w:t>
             </w:r>
             <w:r>
               <w:rPr>
@@ -2371,7 +2371,7 @@
                 <w:noProof/>
                 <w:webHidden/>
               </w:rPr>
-              <w:instrText xml:space="preserve"> PAGEREF _Toc75272114 \h </w:instrText>
+              <w:instrText xml:space="preserve"> PAGEREF _Toc75418885 \h </w:instrText>
             </w:r>
             <w:r>
               <w:rPr>
@@ -2418,7 +2418,7 @@
               <w:lang w:eastAsia="en-US"/>
             </w:rPr>
           </w:pPr>
-          <w:hyperlink w:anchor="_Toc75272115" w:history="1">
+          <w:hyperlink w:anchor="_Toc75418886" w:history="1">
             <w:r>
               <w:rPr>
                 <w:rStyle w:val="Hyperlink"/>
@@ -2465,7 +2465,7 @@
                 <w:noProof/>
                 <w:webHidden/>
               </w:rPr>
-              <w:instrText xml:space="preserve"> PAGEREF _Toc75272115 \h </w:instrText>
+              <w:instrText xml:space="preserve"> PAGEREF _Toc75418886 \h </w:instrText>
             </w:r>
             <w:r>
               <w:rPr>
@@ -2513,7 +2513,7 @@
               <w:lang w:eastAsia="en-US"/>
             </w:rPr>
           </w:pPr>
-          <w:hyperlink w:anchor="_Toc75272116" w:history="1">
+          <w:hyperlink w:anchor="_Toc75418887" w:history="1">
             <w:r>
               <w:rPr>
                 <w:rStyle w:val="Hyperlink"/>
@@ -2540,7 +2540,7 @@
                 <w:noProof/>
                 <w:webHidden/>
               </w:rPr>
-              <w:instrText xml:space="preserve"> PAGEREF _Toc75272116 \h </w:instrText>
+              <w:instrText xml:space="preserve"> PAGEREF _Toc75418887 \h </w:instrText>
             </w:r>
             <w:r>
               <w:rPr>
@@ -2588,7 +2588,7 @@
               <w:lang w:eastAsia="en-US"/>
             </w:rPr>
           </w:pPr>
-          <w:hyperlink w:anchor="_Toc75272117" w:history="1">
+          <w:hyperlink w:anchor="_Toc75418888" w:history="1">
             <w:r>
               <w:rPr>
                 <w:rStyle w:val="Hyperlink"/>
@@ -2615,7 +2615,7 @@
                 <w:noProof/>
                 <w:webHidden/>
               </w:rPr>
-              <w:instrText xml:space="preserve"> PAGEREF _Toc75272117 \h </w:instrText>
+              <w:instrText xml:space="preserve"> PAGEREF _Toc75418888 \h </w:instrText>
             </w:r>
             <w:r>
               <w:rPr>
@@ -2663,7 +2663,7 @@
               <w:lang w:eastAsia="en-US"/>
             </w:rPr>
           </w:pPr>
-          <w:hyperlink w:anchor="_Toc75272118" w:history="1">
+          <w:hyperlink w:anchor="_Toc75418889" w:history="1">
             <w:r>
               <w:rPr>
                 <w:rStyle w:val="Hyperlink"/>
@@ -2690,7 +2690,7 @@
                 <w:noProof/>
                 <w:webHidden/>
               </w:rPr>
-              <w:instrText xml:space="preserve"> PAGEREF _Toc75272118 \h </w:instrText>
+              <w:instrText xml:space="preserve"> PAGEREF _Toc75418889 \h </w:instrText>
             </w:r>
             <w:r>
               <w:rPr>
@@ -2938,7 +2938,7 @@
           <w:lang w:val="fr-BE"/>
         </w:rPr>
       </w:pPr>
-      <w:bookmarkStart w:id="8" w:name="_Toc75272100"/>
+      <w:bookmarkStart w:id="8" w:name="_Toc75418871"/>
       <w:proofErr w:type="spellStart"/>
       <w:r>
         <w:lastRenderedPageBreak/>
@@ -3023,7 +3023,7 @@
         <w:spacing w:before="0"/>
       </w:pPr>
       <w:bookmarkStart w:id="9" w:name="_Toc450917895"/>
-      <w:bookmarkStart w:id="10" w:name="_Toc75272101"/>
+      <w:bookmarkStart w:id="10" w:name="_Toc75418872"/>
       <w:proofErr w:type="spellStart"/>
       <w:r>
         <w:t>Zweck</w:t>
@@ -3286,7 +3286,7 @@
         </w:rPr>
       </w:pPr>
       <w:bookmarkStart w:id="11" w:name="_Toc450917897"/>
-      <w:bookmarkStart w:id="12" w:name="_Toc75272102"/>
+      <w:bookmarkStart w:id="12" w:name="_Toc75418873"/>
       <w:proofErr w:type="spellStart"/>
       <w:r>
         <w:t>Akronyme</w:t>
@@ -3802,7 +3802,7 @@
         </w:rPr>
       </w:pPr>
       <w:bookmarkStart w:id="13" w:name="_Toc450917899"/>
-      <w:bookmarkStart w:id="14" w:name="_Toc75272103"/>
+      <w:bookmarkStart w:id="14" w:name="_Toc75418874"/>
       <w:proofErr w:type="spellStart"/>
       <w:r>
         <w:lastRenderedPageBreak/>
@@ -3832,8 +3832,8 @@
         </w:rPr>
       </w:pPr>
       <w:bookmarkStart w:id="15" w:name="_Toc450917900"/>
-      <w:bookmarkStart w:id="16" w:name="_Toc75272104"/>
-      <w:bookmarkStart w:id="17" w:name="_Toc354489473"/>
+      <w:bookmarkStart w:id="16" w:name="_Toc354489473"/>
+      <w:bookmarkStart w:id="17" w:name="_Toc75418875"/>
       <w:proofErr w:type="spellStart"/>
       <w:r>
         <w:t>Beschreibung</w:t>
@@ -3847,15 +3847,15 @@
         <w:t>Kontextes</w:t>
       </w:r>
       <w:bookmarkEnd w:id="15"/>
+      <w:bookmarkEnd w:id="17"/>
+      <w:proofErr w:type="spellEnd"/>
+      <w:r>
+        <w:rPr>
+          <w:lang w:val="fr-LU"/>
+        </w:rPr>
+        <w:t xml:space="preserve"> </w:t>
+      </w:r>
       <w:bookmarkEnd w:id="16"/>
-      <w:proofErr w:type="spellEnd"/>
-      <w:r>
-        <w:rPr>
-          <w:lang w:val="fr-LU"/>
-        </w:rPr>
-        <w:t xml:space="preserve"> </w:t>
-      </w:r>
-      <w:bookmarkEnd w:id="17"/>
     </w:p>
     <w:p>
       <w:pPr>
@@ -3879,7 +3879,7 @@
       </w:pPr>
       <w:bookmarkStart w:id="18" w:name="_Toc354489474"/>
       <w:bookmarkStart w:id="19" w:name="_Toc450917901"/>
-      <w:bookmarkStart w:id="20" w:name="_Toc75272105"/>
+      <w:bookmarkStart w:id="20" w:name="_Toc75418876"/>
       <w:proofErr w:type="spellStart"/>
       <w:r>
         <w:t>Festlegung</w:t>
@@ -3925,7 +3925,7 @@
           <w:lang w:val="fr-LU"/>
         </w:rPr>
       </w:pPr>
-      <w:bookmarkStart w:id="21" w:name="_Toc75272106"/>
+      <w:bookmarkStart w:id="21" w:name="_Toc75418877"/>
       <w:proofErr w:type="spellStart"/>
       <w:r>
         <w:t>Informationsrisiken</w:t>
@@ -3946,7 +3946,7 @@
       </w:pPr>
       <w:bookmarkStart w:id="22" w:name="_Toc354489475"/>
       <w:bookmarkStart w:id="23" w:name="_Toc450917902"/>
-      <w:bookmarkStart w:id="24" w:name="_Toc75272107"/>
+      <w:bookmarkStart w:id="24" w:name="_Toc75418878"/>
       <w:proofErr w:type="spellStart"/>
       <w:r>
         <w:t>Skala</w:t>
@@ -4262,7 +4262,7 @@
         </w:numPr>
       </w:pPr>
       <w:bookmarkStart w:id="25" w:name="_Toc450917903"/>
-      <w:bookmarkStart w:id="26" w:name="_Toc75272108"/>
+      <w:bookmarkStart w:id="26" w:name="_Toc75418879"/>
       <w:proofErr w:type="spellStart"/>
       <w:r>
         <w:t>Skala</w:t>
@@ -4411,7 +4411,7 @@
         </w:numPr>
       </w:pPr>
       <w:bookmarkStart w:id="27" w:name="_Toc450917904"/>
-      <w:bookmarkStart w:id="28" w:name="_Toc75272109"/>
+      <w:bookmarkStart w:id="28" w:name="_Toc75418880"/>
       <w:proofErr w:type="spellStart"/>
       <w:r>
         <w:t>Skala</w:t>
@@ -4647,7 +4647,7 @@
         </w:numPr>
       </w:pPr>
       <w:bookmarkStart w:id="29" w:name="_Toc450917905"/>
-      <w:bookmarkStart w:id="30" w:name="_Toc75272110"/>
+      <w:bookmarkStart w:id="30" w:name="_Toc75418881"/>
       <w:proofErr w:type="spellStart"/>
       <w:r>
         <w:lastRenderedPageBreak/>
@@ -5288,7 +5288,8 @@
           <w:lang w:val="fr-LU"/>
         </w:rPr>
       </w:pPr>
-      <w:bookmarkStart w:id="31" w:name="_Toc75272111"/>
+      <w:bookmarkStart w:id="31" w:name="_Toc75418882"/>
+      <w:bookmarkStart w:id="32" w:name="_GoBack"/>
       <w:r>
         <w:t>Operative</w:t>
       </w:r>
@@ -5317,7 +5318,7 @@
           <w:numId w:val="1"/>
         </w:numPr>
       </w:pPr>
-      <w:bookmarkStart w:id="32" w:name="_Toc75272112"/>
+      <w:bookmarkStart w:id="33" w:name="_Toc75418883"/>
       <w:proofErr w:type="spellStart"/>
       <w:r>
         <w:t>Skala</w:t>
@@ -5330,7 +5331,7 @@
       <w:r>
         <w:t>Auswirkungen</w:t>
       </w:r>
-      <w:bookmarkEnd w:id="32"/>
+      <w:bookmarkEnd w:id="33"/>
       <w:proofErr w:type="spellEnd"/>
       <w:r>
         <w:t xml:space="preserve"> </w:t>
@@ -5349,12 +5350,12 @@
           <w:numId w:val="1"/>
         </w:numPr>
       </w:pPr>
-      <w:bookmarkStart w:id="33" w:name="_Toc75272113"/>
+      <w:bookmarkStart w:id="34" w:name="_Toc75418884"/>
       <w:proofErr w:type="spellStart"/>
       <w:r>
         <w:t>Wahrscheinlichkeitsskala</w:t>
       </w:r>
-      <w:bookmarkEnd w:id="33"/>
+      <w:bookmarkEnd w:id="34"/>
       <w:proofErr w:type="spellEnd"/>
     </w:p>
     <w:p>
@@ -5370,14 +5371,12 @@
           <w:numId w:val="1"/>
         </w:numPr>
       </w:pPr>
-      <w:bookmarkStart w:id="34" w:name="_Toc75272114"/>
-      <w:bookmarkStart w:id="35" w:name="_GoBack"/>
+      <w:bookmarkStart w:id="35" w:name="_Toc75418885"/>
+      <w:proofErr w:type="spellStart"/>
+      <w:r>
+        <w:t>Risikoakzeptanzschwellen</w:t>
+      </w:r>
       <w:bookmarkEnd w:id="35"/>
-      <w:proofErr w:type="spellStart"/>
-      <w:r>
-        <w:t>Risikoakzeptanzschwellen</w:t>
-      </w:r>
-      <w:bookmarkEnd w:id="34"/>
       <w:proofErr w:type="spellEnd"/>
     </w:p>
     <w:p>
@@ -5397,7 +5396,8 @@
         </w:numPr>
       </w:pPr>
       <w:bookmarkStart w:id="36" w:name="_Toc450917906"/>
-      <w:bookmarkStart w:id="37" w:name="_Toc75272115"/>
+      <w:bookmarkStart w:id="37" w:name="_Toc75418886"/>
+      <w:bookmarkEnd w:id="32"/>
       <w:proofErr w:type="spellStart"/>
       <w:r>
         <w:t>Bewertung</w:t>
@@ -5529,7 +5529,7 @@
       <w:pPr>
         <w:pStyle w:val="Heading1"/>
       </w:pPr>
-      <w:bookmarkStart w:id="38" w:name="_Toc75272116"/>
+      <w:bookmarkStart w:id="38" w:name="_Toc75418887"/>
       <w:proofErr w:type="spellStart"/>
       <w:r>
         <w:lastRenderedPageBreak/>
@@ -5567,7 +5567,7 @@
       </w:pPr>
       <w:bookmarkStart w:id="39" w:name="_Toc450917916"/>
       <w:bookmarkStart w:id="40" w:name="_Toc488826825"/>
-      <w:bookmarkStart w:id="41" w:name="_Toc75272117"/>
+      <w:bookmarkStart w:id="41" w:name="_Toc75418888"/>
       <w:proofErr w:type="spellStart"/>
       <w:r>
         <w:lastRenderedPageBreak/>
@@ -5610,7 +5610,7 @@
       </w:pPr>
       <w:bookmarkStart w:id="42" w:name="_Toc450917917"/>
       <w:bookmarkStart w:id="43" w:name="_Toc488826826"/>
-      <w:bookmarkStart w:id="44" w:name="_Toc75272118"/>
+      <w:bookmarkStart w:id="44" w:name="_Toc75418889"/>
       <w:proofErr w:type="spellStart"/>
       <w:r>
         <w:lastRenderedPageBreak/>
@@ -5887,7 +5887,7 @@
         <w:noProof/>
         <w:color w:val="auto"/>
       </w:rPr>
-      <w:t>6</w:t>
+      <w:t>5</w:t>
     </w:r>
     <w:r>
       <w:rPr>

</xml_diff>